<commit_message>
Actualizacion de Manual técnico con capturas de pantalla
</commit_message>
<xml_diff>
--- a/Practica_2/ManualTecnico.docx
+++ b/Practica_2/ManualTecnico.docx
@@ -8,19 +8,79 @@
           <w:lang w:val="es-GT"/>
         </w:rPr>
       </w:pPr>
-      <w:proofErr w:type="spellStart"/>
       <w:r>
         <w:rPr>
           <w:lang w:val="es-GT"/>
         </w:rPr>
-        <w:t>Configuracion</w:t>
+        <w:drawing>
+          <wp:inline distT="0" distB="0" distL="0" distR="0" wp14:anchorId="6B83396C" wp14:editId="4EDC4459">
+            <wp:extent cx="5943600" cy="2828925"/>
+            <wp:effectExtent l="0" t="0" r="0" b="9525"/>
+            <wp:docPr id="30" name="Imagen 30" descr="Mapa&#10;&#10;Descripción generada automáticamente"/>
+            <wp:cNvGraphicFramePr>
+              <a:graphicFrameLocks xmlns:a="http://schemas.openxmlformats.org/drawingml/2006/main" noChangeAspect="1"/>
+            </wp:cNvGraphicFramePr>
+            <a:graphic xmlns:a="http://schemas.openxmlformats.org/drawingml/2006/main">
+              <a:graphicData uri="http://schemas.openxmlformats.org/drawingml/2006/picture">
+                <pic:pic xmlns:pic="http://schemas.openxmlformats.org/drawingml/2006/picture">
+                  <pic:nvPicPr>
+                    <pic:cNvPr id="30" name="Imagen 30" descr="Mapa&#10;&#10;Descripción generada automáticamente"/>
+                    <pic:cNvPicPr/>
+                  </pic:nvPicPr>
+                  <pic:blipFill>
+                    <a:blip r:embed="rId7"/>
+                    <a:stretch>
+                      <a:fillRect/>
+                    </a:stretch>
+                  </pic:blipFill>
+                  <pic:spPr>
+                    <a:xfrm>
+                      <a:off x="0" y="0"/>
+                      <a:ext cx="5943600" cy="2828925"/>
+                    </a:xfrm>
+                    <a:prstGeom prst="rect">
+                      <a:avLst/>
+                    </a:prstGeom>
+                  </pic:spPr>
+                </pic:pic>
+              </a:graphicData>
+            </a:graphic>
+          </wp:inline>
+        </w:drawing>
       </w:r>
-      <w:proofErr w:type="spellEnd"/>
+    </w:p>
+    <w:p>
+      <w:pPr>
+        <w:rPr>
+          <w:lang w:val="es-GT"/>
+        </w:rPr>
+      </w:pPr>
+    </w:p>
+    <w:p>
+      <w:pPr>
+        <w:rPr>
+          <w:lang w:val="es-GT"/>
+        </w:rPr>
+      </w:pPr>
+    </w:p>
+    <w:p>
+      <w:pPr>
+        <w:rPr>
+          <w:lang w:val="es-GT"/>
+        </w:rPr>
+      </w:pPr>
+    </w:p>
+    <w:p>
+      <w:pPr>
+        <w:rPr>
+          <w:lang w:val="es-GT"/>
+        </w:rPr>
+      </w:pPr>
       <w:r>
         <w:rPr>
           <w:lang w:val="es-GT"/>
         </w:rPr>
-        <w:t xml:space="preserve"> de</w:t>
+        <w:t>Configuracion de</w:t>
       </w:r>
       <w:r>
         <w:rPr>
@@ -83,18 +143,8 @@
                 <w:i/>
                 <w:lang w:val="es-GT"/>
               </w:rPr>
-              <w:t xml:space="preserve">Topología Hub and </w:t>
-            </w:r>
-            <w:proofErr w:type="spellStart"/>
-            <w:r>
-              <w:rPr>
-                <w:b/>
-                <w:i/>
-                <w:lang w:val="es-GT"/>
-              </w:rPr>
-              <w:t>Spoke</w:t>
-            </w:r>
-            <w:proofErr w:type="spellEnd"/>
+              <w:t>Topología Hub and Spoke</w:t>
+            </w:r>
           </w:p>
           <w:p>
             <w:pPr>
@@ -117,49 +167,7 @@
               <w:rPr>
                 <w:lang w:val="es-GT"/>
               </w:rPr>
-              <w:t xml:space="preserve">Una topología de red </w:t>
-            </w:r>
-            <w:proofErr w:type="spellStart"/>
-            <w:r>
-              <w:rPr>
-                <w:lang w:val="es-GT"/>
-              </w:rPr>
-              <w:t>hub</w:t>
-            </w:r>
-            <w:proofErr w:type="spellEnd"/>
-            <w:r>
-              <w:rPr>
-                <w:lang w:val="es-GT"/>
-              </w:rPr>
-              <w:t xml:space="preserve"> and </w:t>
-            </w:r>
-            <w:proofErr w:type="spellStart"/>
-            <w:r>
-              <w:rPr>
-                <w:lang w:val="es-GT"/>
-              </w:rPr>
-              <w:t>spoke</w:t>
-            </w:r>
-            <w:proofErr w:type="spellEnd"/>
-            <w:r>
-              <w:rPr>
-                <w:lang w:val="es-GT"/>
-              </w:rPr>
-              <w:t xml:space="preserve"> es una topología de red muy utilizada para todo tipo de redes. Esta topología también se conoce como topología en estrella. En esta topología, el punto de acceso principal está conectado a Internet con inalámbrico de un cable; como los radios de una rueda, todos los dispositivos de usuario se conectan al </w:t>
-            </w:r>
-            <w:proofErr w:type="spellStart"/>
-            <w:r>
-              <w:rPr>
-                <w:lang w:val="es-GT"/>
-              </w:rPr>
-              <w:t>router</w:t>
-            </w:r>
-            <w:proofErr w:type="spellEnd"/>
-            <w:r>
-              <w:rPr>
-                <w:lang w:val="es-GT"/>
-              </w:rPr>
-              <w:t xml:space="preserve"> centro. Todo el tráfico de la red debe pasar por el centro para llegar a otros radios de la red o para conectarse a una red exterior.</w:t>
+              <w:t>Una topología de red hub and spoke es una topología de red muy utilizada para todo tipo de redes. Esta topología también se conoce como topología en estrella. En esta topología, el punto de acceso principal está conectado a Internet con inalámbrico de un cable; como los radios de una rueda, todos los dispositivos de usuario se conectan al router centro. Todo el tráfico de la red debe pasar por el centro para llegar a otros radios de la red o para conectarse a una red exterior.</w:t>
             </w:r>
           </w:p>
           <w:p>
@@ -183,6 +191,55 @@
           <w:lang w:val="es-GT"/>
         </w:rPr>
       </w:pPr>
+    </w:p>
+    <w:p>
+      <w:pPr>
+        <w:ind w:firstLine="720"/>
+        <w:rPr>
+          <w:lang w:val="es-GT"/>
+        </w:rPr>
+      </w:pPr>
+      <w:r>
+        <w:rPr>
+          <w:lang w:val="es-GT"/>
+        </w:rPr>
+        <w:lastRenderedPageBreak/>
+        <w:drawing>
+          <wp:inline distT="0" distB="0" distL="0" distR="0" wp14:anchorId="2FBD1BD7" wp14:editId="46C4D25B">
+            <wp:extent cx="5943600" cy="4608195"/>
+            <wp:effectExtent l="0" t="0" r="0" b="1905"/>
+            <wp:docPr id="31" name="Imagen 31" descr="Diagrama, Mapa&#10;&#10;Descripción generada automáticamente"/>
+            <wp:cNvGraphicFramePr>
+              <a:graphicFrameLocks xmlns:a="http://schemas.openxmlformats.org/drawingml/2006/main" noChangeAspect="1"/>
+            </wp:cNvGraphicFramePr>
+            <a:graphic xmlns:a="http://schemas.openxmlformats.org/drawingml/2006/main">
+              <a:graphicData uri="http://schemas.openxmlformats.org/drawingml/2006/picture">
+                <pic:pic xmlns:pic="http://schemas.openxmlformats.org/drawingml/2006/picture">
+                  <pic:nvPicPr>
+                    <pic:cNvPr id="31" name="Imagen 31" descr="Diagrama, Mapa&#10;&#10;Descripción generada automáticamente"/>
+                    <pic:cNvPicPr/>
+                  </pic:nvPicPr>
+                  <pic:blipFill>
+                    <a:blip r:embed="rId8"/>
+                    <a:stretch>
+                      <a:fillRect/>
+                    </a:stretch>
+                  </pic:blipFill>
+                  <pic:spPr>
+                    <a:xfrm>
+                      <a:off x="0" y="0"/>
+                      <a:ext cx="5943600" cy="4608195"/>
+                    </a:xfrm>
+                    <a:prstGeom prst="rect">
+                      <a:avLst/>
+                    </a:prstGeom>
+                  </pic:spPr>
+                </pic:pic>
+              </a:graphicData>
+            </a:graphic>
+          </wp:inline>
+        </w:drawing>
+      </w:r>
     </w:p>
     <w:p>
       <w:pPr>
@@ -299,21 +356,12 @@
                 <w:lang w:val="es-GT"/>
               </w:rPr>
             </w:pPr>
-            <w:proofErr w:type="spellStart"/>
-            <w:r>
-              <w:rPr>
-                <w:b/>
-                <w:lang w:val="es-GT"/>
-              </w:rPr>
-              <w:t>Submáscara</w:t>
-            </w:r>
-            <w:proofErr w:type="spellEnd"/>
-            <w:r>
-              <w:rPr>
-                <w:b/>
-                <w:lang w:val="es-GT"/>
-              </w:rPr>
-              <w:t xml:space="preserve"> de red</w:t>
+            <w:r>
+              <w:rPr>
+                <w:b/>
+                <w:lang w:val="es-GT"/>
+              </w:rPr>
+              <w:t>Submáscara de red</w:t>
             </w:r>
             <w:r>
               <w:rPr>
@@ -330,7 +378,6 @@
                 <w:lang w:val="es-GT"/>
               </w:rPr>
             </w:pPr>
-            <w:proofErr w:type="spellStart"/>
             <w:r>
               <w:rPr>
                 <w:b/>
@@ -338,7 +385,6 @@
               </w:rPr>
               <w:t>Wildcard</w:t>
             </w:r>
-            <w:proofErr w:type="spellEnd"/>
           </w:p>
         </w:tc>
         <w:tc>
@@ -795,6 +841,7 @@
               <w:rPr>
                 <w:lang w:val="es-GT"/>
               </w:rPr>
+              <w:lastRenderedPageBreak/>
               <w:t>192.168.26.8       /30</w:t>
             </w:r>
           </w:p>
@@ -1322,7 +1369,6 @@
                 <w:bCs/>
                 <w:lang w:val="es-GT"/>
               </w:rPr>
-              <w:lastRenderedPageBreak/>
               <w:t>R0-VODAFONE</w:t>
             </w:r>
           </w:p>
@@ -1385,7 +1431,6 @@
                 <w:lang w:val="es-GT"/>
               </w:rPr>
             </w:pPr>
-            <w:proofErr w:type="spellStart"/>
             <w:r>
               <w:rPr>
                 <w:bCs/>
@@ -1393,7 +1438,6 @@
               </w:rPr>
               <w:t>enable</w:t>
             </w:r>
-            <w:proofErr w:type="spellEnd"/>
           </w:p>
           <w:p>
             <w:pPr>
@@ -1447,37 +1491,12 @@
                 <w:lang w:val="es-GT"/>
               </w:rPr>
             </w:pPr>
-            <w:proofErr w:type="spellStart"/>
-            <w:r>
-              <w:rPr>
-                <w:bCs/>
-                <w:lang w:val="es-GT"/>
-              </w:rPr>
-              <w:t>ip</w:t>
-            </w:r>
-            <w:proofErr w:type="spellEnd"/>
-            <w:r>
-              <w:rPr>
-                <w:bCs/>
-                <w:lang w:val="es-GT"/>
-              </w:rPr>
-              <w:t xml:space="preserve"> </w:t>
-            </w:r>
-            <w:proofErr w:type="spellStart"/>
-            <w:r>
-              <w:rPr>
-                <w:bCs/>
-                <w:lang w:val="es-GT"/>
-              </w:rPr>
-              <w:t>address</w:t>
-            </w:r>
-            <w:proofErr w:type="spellEnd"/>
-            <w:r>
-              <w:rPr>
-                <w:bCs/>
-                <w:lang w:val="es-GT"/>
-              </w:rPr>
-              <w:t xml:space="preserve"> 192.168.26.5 255.255.255.252</w:t>
+            <w:r>
+              <w:rPr>
+                <w:bCs/>
+                <w:lang w:val="es-GT"/>
+              </w:rPr>
+              <w:t>ip address 192.168.26.5 255.255.255.252</w:t>
             </w:r>
           </w:p>
           <w:p>
@@ -1564,21 +1583,7 @@
                 <w:bCs/>
                 <w:lang w:val="es-GT"/>
               </w:rPr>
-              <w:t xml:space="preserve">Serial </w:t>
-            </w:r>
-            <w:r>
-              <w:rPr>
-                <w:bCs/>
-                <w:lang w:val="es-GT"/>
-              </w:rPr>
-              <w:t>3</w:t>
-            </w:r>
-            <w:r>
-              <w:rPr>
-                <w:bCs/>
-                <w:lang w:val="es-GT"/>
-              </w:rPr>
-              <w:t>/0</w:t>
+              <w:t>Serial 3/0</w:t>
             </w:r>
           </w:p>
         </w:tc>
@@ -1598,14 +1603,7 @@
                 <w:bCs/>
                 <w:lang w:val="es-GT"/>
               </w:rPr>
-              <w:t>192.168.26.</w:t>
-            </w:r>
-            <w:r>
-              <w:rPr>
-                <w:bCs/>
-                <w:lang w:val="es-GT"/>
-              </w:rPr>
-              <w:t>9</w:t>
+              <w:t>192.168.26.9</w:t>
             </w:r>
           </w:p>
         </w:tc>
@@ -1626,7 +1624,6 @@
                 <w:lang w:val="es-GT"/>
               </w:rPr>
             </w:pPr>
-            <w:proofErr w:type="spellStart"/>
             <w:r>
               <w:rPr>
                 <w:bCs/>
@@ -1634,7 +1631,6 @@
               </w:rPr>
               <w:t>enable</w:t>
             </w:r>
-            <w:proofErr w:type="spellEnd"/>
           </w:p>
           <w:p>
             <w:pPr>
@@ -1702,37 +1698,12 @@
                 <w:lang w:val="es-GT"/>
               </w:rPr>
             </w:pPr>
-            <w:proofErr w:type="spellStart"/>
-            <w:r>
-              <w:rPr>
-                <w:bCs/>
-                <w:lang w:val="es-GT"/>
-              </w:rPr>
-              <w:t>ip</w:t>
-            </w:r>
-            <w:proofErr w:type="spellEnd"/>
-            <w:r>
-              <w:rPr>
-                <w:bCs/>
-                <w:lang w:val="es-GT"/>
-              </w:rPr>
-              <w:t xml:space="preserve"> </w:t>
-            </w:r>
-            <w:proofErr w:type="spellStart"/>
-            <w:r>
-              <w:rPr>
-                <w:bCs/>
-                <w:lang w:val="es-GT"/>
-              </w:rPr>
-              <w:t>address</w:t>
-            </w:r>
-            <w:proofErr w:type="spellEnd"/>
-            <w:r>
-              <w:rPr>
-                <w:bCs/>
-                <w:lang w:val="es-GT"/>
-              </w:rPr>
-              <w:t xml:space="preserve"> 192.168.26.5</w:t>
+            <w:r>
+              <w:rPr>
+                <w:bCs/>
+                <w:lang w:val="es-GT"/>
+              </w:rPr>
+              <w:t>ip address 192.168.26.5</w:t>
             </w:r>
             <w:r>
               <w:rPr>
@@ -1833,21 +1804,7 @@
                 <w:bCs/>
                 <w:lang w:val="es-GT"/>
               </w:rPr>
-              <w:t xml:space="preserve">Serial </w:t>
-            </w:r>
-            <w:r>
-              <w:rPr>
-                <w:bCs/>
-                <w:lang w:val="es-GT"/>
-              </w:rPr>
-              <w:t>6</w:t>
-            </w:r>
-            <w:r>
-              <w:rPr>
-                <w:bCs/>
-                <w:lang w:val="es-GT"/>
-              </w:rPr>
-              <w:t>/0</w:t>
+              <w:t>Serial 6/0</w:t>
             </w:r>
           </w:p>
         </w:tc>
@@ -1867,14 +1824,7 @@
                 <w:bCs/>
                 <w:lang w:val="es-GT"/>
               </w:rPr>
-              <w:t>192.168.26.</w:t>
-            </w:r>
-            <w:r>
-              <w:rPr>
-                <w:bCs/>
-                <w:lang w:val="es-GT"/>
-              </w:rPr>
-              <w:t>2</w:t>
+              <w:t>192.168.26.2</w:t>
             </w:r>
           </w:p>
         </w:tc>
@@ -1895,7 +1845,6 @@
                 <w:lang w:val="es-GT"/>
               </w:rPr>
             </w:pPr>
-            <w:proofErr w:type="spellStart"/>
             <w:r>
               <w:rPr>
                 <w:bCs/>
@@ -1903,7 +1852,6 @@
               </w:rPr>
               <w:t>enable</w:t>
             </w:r>
-            <w:proofErr w:type="spellEnd"/>
           </w:p>
           <w:p>
             <w:pPr>
@@ -1971,37 +1919,12 @@
                 <w:lang w:val="es-GT"/>
               </w:rPr>
             </w:pPr>
-            <w:proofErr w:type="spellStart"/>
-            <w:r>
-              <w:rPr>
-                <w:bCs/>
-                <w:lang w:val="es-GT"/>
-              </w:rPr>
-              <w:t>ip</w:t>
-            </w:r>
-            <w:proofErr w:type="spellEnd"/>
-            <w:r>
-              <w:rPr>
-                <w:bCs/>
-                <w:lang w:val="es-GT"/>
-              </w:rPr>
-              <w:t xml:space="preserve"> </w:t>
-            </w:r>
-            <w:proofErr w:type="spellStart"/>
-            <w:r>
-              <w:rPr>
-                <w:bCs/>
-                <w:lang w:val="es-GT"/>
-              </w:rPr>
-              <w:t>address</w:t>
-            </w:r>
-            <w:proofErr w:type="spellEnd"/>
-            <w:r>
-              <w:rPr>
-                <w:bCs/>
-                <w:lang w:val="es-GT"/>
-              </w:rPr>
-              <w:t xml:space="preserve"> 192.168.26.</w:t>
+            <w:r>
+              <w:rPr>
+                <w:bCs/>
+                <w:lang w:val="es-GT"/>
+              </w:rPr>
+              <w:t>ip address 192.168.26.</w:t>
             </w:r>
             <w:r>
               <w:rPr>
@@ -2102,21 +2025,7 @@
                 <w:bCs/>
                 <w:lang w:val="es-GT"/>
               </w:rPr>
-              <w:t xml:space="preserve">Serial </w:t>
-            </w:r>
-            <w:r>
-              <w:rPr>
-                <w:bCs/>
-                <w:lang w:val="es-GT"/>
-              </w:rPr>
-              <w:t>7</w:t>
-            </w:r>
-            <w:r>
-              <w:rPr>
-                <w:bCs/>
-                <w:lang w:val="es-GT"/>
-              </w:rPr>
-              <w:t>/0</w:t>
+              <w:t>Serial 7/0</w:t>
             </w:r>
           </w:p>
         </w:tc>
@@ -2136,14 +2045,7 @@
                 <w:bCs/>
                 <w:lang w:val="es-GT"/>
               </w:rPr>
-              <w:t>192.168.26.</w:t>
-            </w:r>
-            <w:r>
-              <w:rPr>
-                <w:bCs/>
-                <w:lang w:val="es-GT"/>
-              </w:rPr>
-              <w:t>13</w:t>
+              <w:t>192.168.26.13</w:t>
             </w:r>
           </w:p>
         </w:tc>
@@ -2164,7 +2066,6 @@
                 <w:lang w:val="es-GT"/>
               </w:rPr>
             </w:pPr>
-            <w:proofErr w:type="spellStart"/>
             <w:r>
               <w:rPr>
                 <w:bCs/>
@@ -2172,7 +2073,6 @@
               </w:rPr>
               <w:t>enable</w:t>
             </w:r>
-            <w:proofErr w:type="spellEnd"/>
           </w:p>
           <w:p>
             <w:pPr>
@@ -2240,37 +2140,12 @@
                 <w:lang w:val="es-GT"/>
               </w:rPr>
             </w:pPr>
-            <w:proofErr w:type="spellStart"/>
-            <w:r>
-              <w:rPr>
-                <w:bCs/>
-                <w:lang w:val="es-GT"/>
-              </w:rPr>
-              <w:t>ip</w:t>
-            </w:r>
-            <w:proofErr w:type="spellEnd"/>
-            <w:r>
-              <w:rPr>
-                <w:bCs/>
-                <w:lang w:val="es-GT"/>
-              </w:rPr>
-              <w:t xml:space="preserve"> </w:t>
-            </w:r>
-            <w:proofErr w:type="spellStart"/>
-            <w:r>
-              <w:rPr>
-                <w:bCs/>
-                <w:lang w:val="es-GT"/>
-              </w:rPr>
-              <w:t>address</w:t>
-            </w:r>
-            <w:proofErr w:type="spellEnd"/>
-            <w:r>
-              <w:rPr>
-                <w:bCs/>
-                <w:lang w:val="es-GT"/>
-              </w:rPr>
-              <w:t xml:space="preserve"> 192.168.26.</w:t>
+            <w:r>
+              <w:rPr>
+                <w:bCs/>
+                <w:lang w:val="es-GT"/>
+              </w:rPr>
+              <w:t>ip address 192.168.26.</w:t>
             </w:r>
             <w:r>
               <w:rPr>
@@ -2385,21 +2260,7 @@
                 <w:bCs/>
                 <w:lang w:val="es-GT"/>
               </w:rPr>
-              <w:t xml:space="preserve">Serial </w:t>
-            </w:r>
-            <w:r>
-              <w:rPr>
-                <w:bCs/>
-                <w:lang w:val="es-GT"/>
-              </w:rPr>
-              <w:t>2</w:t>
-            </w:r>
-            <w:r>
-              <w:rPr>
-                <w:bCs/>
-                <w:lang w:val="es-GT"/>
-              </w:rPr>
-              <w:t>/0</w:t>
+              <w:t>Serial 2/0</w:t>
             </w:r>
           </w:p>
         </w:tc>
@@ -2419,14 +2280,7 @@
                 <w:bCs/>
                 <w:lang w:val="es-GT"/>
               </w:rPr>
-              <w:t>192.168.26.</w:t>
-            </w:r>
-            <w:r>
-              <w:rPr>
-                <w:bCs/>
-                <w:lang w:val="es-GT"/>
-              </w:rPr>
-              <w:t>6</w:t>
+              <w:t>192.168.26.6</w:t>
             </w:r>
           </w:p>
         </w:tc>
@@ -2447,7 +2301,6 @@
                 <w:lang w:val="es-GT"/>
               </w:rPr>
             </w:pPr>
-            <w:proofErr w:type="spellStart"/>
             <w:r>
               <w:rPr>
                 <w:bCs/>
@@ -2455,7 +2308,6 @@
               </w:rPr>
               <w:t>enable</w:t>
             </w:r>
-            <w:proofErr w:type="spellEnd"/>
           </w:p>
           <w:p>
             <w:pPr>
@@ -2523,51 +2375,19 @@
                 <w:lang w:val="es-GT"/>
               </w:rPr>
             </w:pPr>
-            <w:proofErr w:type="spellStart"/>
-            <w:r>
-              <w:rPr>
-                <w:bCs/>
-                <w:lang w:val="es-GT"/>
-              </w:rPr>
-              <w:t>ip</w:t>
-            </w:r>
-            <w:proofErr w:type="spellEnd"/>
-            <w:r>
-              <w:rPr>
-                <w:bCs/>
-                <w:lang w:val="es-GT"/>
-              </w:rPr>
-              <w:t xml:space="preserve"> </w:t>
-            </w:r>
-            <w:proofErr w:type="spellStart"/>
-            <w:r>
-              <w:rPr>
-                <w:bCs/>
-                <w:lang w:val="es-GT"/>
-              </w:rPr>
-              <w:t>address</w:t>
-            </w:r>
-            <w:proofErr w:type="spellEnd"/>
-            <w:r>
-              <w:rPr>
-                <w:bCs/>
-                <w:lang w:val="es-GT"/>
-              </w:rPr>
-              <w:t xml:space="preserve"> 192.168.26.</w:t>
-            </w:r>
-            <w:r>
-              <w:rPr>
-                <w:bCs/>
-                <w:lang w:val="es-GT"/>
-              </w:rPr>
-              <w:t>6</w:t>
-            </w:r>
-            <w:r>
-              <w:rPr>
-                <w:bCs/>
-                <w:lang w:val="es-GT"/>
-              </w:rPr>
-              <w:t xml:space="preserve"> </w:t>
+            <w:r>
+              <w:rPr>
+                <w:bCs/>
+                <w:lang w:val="es-GT"/>
+              </w:rPr>
+              <w:t>ip address 192.168.26.</w:t>
+            </w:r>
+            <w:r>
+              <w:rPr>
+                <w:bCs/>
+                <w:lang w:val="es-GT"/>
+              </w:rPr>
+              <w:t xml:space="preserve">6 </w:t>
             </w:r>
             <w:r>
               <w:rPr>
@@ -2594,6 +2414,7 @@
                 <w:bCs/>
                 <w:lang w:val="es-GT"/>
               </w:rPr>
+              <w:lastRenderedPageBreak/>
               <w:t>shutdown</w:t>
             </w:r>
           </w:p>
@@ -2640,6 +2461,7 @@
                 <w:bCs/>
                 <w:lang w:val="es-GT"/>
               </w:rPr>
+              <w:lastRenderedPageBreak/>
               <w:t>R</w:t>
             </w:r>
             <w:r>
@@ -2670,35 +2492,12 @@
                 <w:lang w:val="es-GT"/>
               </w:rPr>
             </w:pPr>
-            <w:proofErr w:type="spellStart"/>
-            <w:r>
-              <w:rPr>
-                <w:bCs/>
-                <w:lang w:val="es-GT"/>
-              </w:rPr>
-              <w:t>FastEthernet</w:t>
-            </w:r>
-            <w:proofErr w:type="spellEnd"/>
-            <w:r>
-              <w:rPr>
-                <w:bCs/>
-                <w:lang w:val="es-GT"/>
-              </w:rPr>
-              <w:t xml:space="preserve"> </w:t>
-            </w:r>
-            <w:r>
-              <w:rPr>
-                <w:bCs/>
-                <w:lang w:val="es-GT"/>
-              </w:rPr>
-              <w:t>0</w:t>
-            </w:r>
-            <w:r>
-              <w:rPr>
-                <w:bCs/>
-                <w:lang w:val="es-GT"/>
-              </w:rPr>
-              <w:t>/0</w:t>
+            <w:r>
+              <w:rPr>
+                <w:bCs/>
+                <w:lang w:val="es-GT"/>
+              </w:rPr>
+              <w:t>FastEthernet 0/0</w:t>
             </w:r>
           </w:p>
         </w:tc>
@@ -2718,14 +2517,7 @@
                 <w:bCs/>
                 <w:lang w:val="es-GT"/>
               </w:rPr>
-              <w:t>192.168.26.1</w:t>
-            </w:r>
-            <w:r>
-              <w:rPr>
-                <w:bCs/>
-                <w:lang w:val="es-GT"/>
-              </w:rPr>
-              <w:t>7</w:t>
+              <w:t>192.168.26.17</w:t>
             </w:r>
           </w:p>
         </w:tc>
@@ -2746,7 +2538,6 @@
                 <w:lang w:val="es-GT"/>
               </w:rPr>
             </w:pPr>
-            <w:proofErr w:type="spellStart"/>
             <w:r>
               <w:rPr>
                 <w:bCs/>
@@ -2754,7 +2545,6 @@
               </w:rPr>
               <w:t>enable</w:t>
             </w:r>
-            <w:proofErr w:type="spellEnd"/>
           </w:p>
           <w:p>
             <w:pPr>
@@ -2795,7 +2585,6 @@
               </w:rPr>
               <w:t xml:space="preserve">interface </w:t>
             </w:r>
-            <w:proofErr w:type="spellStart"/>
             <w:r>
               <w:rPr>
                 <w:bCs/>
@@ -2803,7 +2592,6 @@
               </w:rPr>
               <w:t>fastEthernet</w:t>
             </w:r>
-            <w:proofErr w:type="spellEnd"/>
             <w:r>
               <w:rPr>
                 <w:bCs/>
@@ -2838,51 +2626,19 @@
                 <w:lang w:val="es-GT"/>
               </w:rPr>
             </w:pPr>
-            <w:proofErr w:type="spellStart"/>
-            <w:r>
-              <w:rPr>
-                <w:bCs/>
-                <w:lang w:val="es-GT"/>
-              </w:rPr>
-              <w:t>ip</w:t>
-            </w:r>
-            <w:proofErr w:type="spellEnd"/>
-            <w:r>
-              <w:rPr>
-                <w:bCs/>
-                <w:lang w:val="es-GT"/>
-              </w:rPr>
-              <w:t xml:space="preserve"> </w:t>
-            </w:r>
-            <w:proofErr w:type="spellStart"/>
-            <w:r>
-              <w:rPr>
-                <w:bCs/>
-                <w:lang w:val="es-GT"/>
-              </w:rPr>
-              <w:t>address</w:t>
-            </w:r>
-            <w:proofErr w:type="spellEnd"/>
-            <w:r>
-              <w:rPr>
-                <w:bCs/>
-                <w:lang w:val="es-GT"/>
-              </w:rPr>
-              <w:t xml:space="preserve"> 192.168.26.</w:t>
-            </w:r>
-            <w:r>
-              <w:rPr>
-                <w:bCs/>
-                <w:lang w:val="es-GT"/>
-              </w:rPr>
-              <w:t>17</w:t>
-            </w:r>
-            <w:r>
-              <w:rPr>
-                <w:bCs/>
-                <w:lang w:val="es-GT"/>
-              </w:rPr>
-              <w:t xml:space="preserve"> </w:t>
+            <w:r>
+              <w:rPr>
+                <w:bCs/>
+                <w:lang w:val="es-GT"/>
+              </w:rPr>
+              <w:t>ip address 192.168.26.</w:t>
+            </w:r>
+            <w:r>
+              <w:rPr>
+                <w:bCs/>
+                <w:lang w:val="es-GT"/>
+              </w:rPr>
+              <w:t xml:space="preserve">17 </w:t>
             </w:r>
             <w:r>
               <w:rPr>
@@ -3010,14 +2766,7 @@
                 <w:bCs/>
                 <w:lang w:val="es-GT"/>
               </w:rPr>
-              <w:t>192.168.26.</w:t>
-            </w:r>
-            <w:r>
-              <w:rPr>
-                <w:bCs/>
-                <w:lang w:val="es-GT"/>
-              </w:rPr>
-              <w:t>1</w:t>
+              <w:t>192.168.26.1</w:t>
             </w:r>
           </w:p>
         </w:tc>
@@ -3038,7 +2787,6 @@
                 <w:lang w:val="es-GT"/>
               </w:rPr>
             </w:pPr>
-            <w:proofErr w:type="spellStart"/>
             <w:r>
               <w:rPr>
                 <w:bCs/>
@@ -3046,7 +2794,6 @@
               </w:rPr>
               <w:t>enable</w:t>
             </w:r>
-            <w:proofErr w:type="spellEnd"/>
           </w:p>
           <w:p>
             <w:pPr>
@@ -3114,38 +2861,12 @@
                 <w:lang w:val="es-GT"/>
               </w:rPr>
             </w:pPr>
-            <w:proofErr w:type="spellStart"/>
-            <w:r>
-              <w:rPr>
-                <w:bCs/>
-                <w:lang w:val="es-GT"/>
-              </w:rPr>
-              <w:lastRenderedPageBreak/>
-              <w:t>ip</w:t>
-            </w:r>
-            <w:proofErr w:type="spellEnd"/>
-            <w:r>
-              <w:rPr>
-                <w:bCs/>
-                <w:lang w:val="es-GT"/>
-              </w:rPr>
-              <w:t xml:space="preserve"> </w:t>
-            </w:r>
-            <w:proofErr w:type="spellStart"/>
-            <w:r>
-              <w:rPr>
-                <w:bCs/>
-                <w:lang w:val="es-GT"/>
-              </w:rPr>
-              <w:t>address</w:t>
-            </w:r>
-            <w:proofErr w:type="spellEnd"/>
-            <w:r>
-              <w:rPr>
-                <w:bCs/>
-                <w:lang w:val="es-GT"/>
-              </w:rPr>
-              <w:t xml:space="preserve"> 192.168.26.</w:t>
+            <w:r>
+              <w:rPr>
+                <w:bCs/>
+                <w:lang w:val="es-GT"/>
+              </w:rPr>
+              <w:t>ip address 192.168.26.</w:t>
             </w:r>
             <w:r>
               <w:rPr>
@@ -3225,7 +2946,6 @@
                 <w:bCs/>
                 <w:lang w:val="es-GT"/>
               </w:rPr>
-              <w:lastRenderedPageBreak/>
               <w:t>R</w:t>
             </w:r>
             <w:r>
@@ -3256,21 +2976,12 @@
                 <w:lang w:val="es-GT"/>
               </w:rPr>
             </w:pPr>
-            <w:proofErr w:type="spellStart"/>
-            <w:r>
-              <w:rPr>
-                <w:bCs/>
-                <w:lang w:val="es-GT"/>
-              </w:rPr>
-              <w:t>FastEthernet</w:t>
-            </w:r>
-            <w:proofErr w:type="spellEnd"/>
-            <w:r>
-              <w:rPr>
-                <w:bCs/>
-                <w:lang w:val="es-GT"/>
-              </w:rPr>
-              <w:t xml:space="preserve"> 0/0</w:t>
+            <w:r>
+              <w:rPr>
+                <w:bCs/>
+                <w:lang w:val="es-GT"/>
+              </w:rPr>
+              <w:t>FastEthernet 0/0</w:t>
             </w:r>
           </w:p>
         </w:tc>
@@ -3290,14 +3001,7 @@
                 <w:bCs/>
                 <w:lang w:val="es-GT"/>
               </w:rPr>
-              <w:t>192.168.</w:t>
-            </w:r>
-            <w:r>
-              <w:rPr>
-                <w:bCs/>
-                <w:lang w:val="es-GT"/>
-              </w:rPr>
-              <w:t>5.1</w:t>
+              <w:t>192.168.5.1</w:t>
             </w:r>
           </w:p>
         </w:tc>
@@ -3318,7 +3022,6 @@
                 <w:lang w:val="es-GT"/>
               </w:rPr>
             </w:pPr>
-            <w:proofErr w:type="spellStart"/>
             <w:r>
               <w:rPr>
                 <w:bCs/>
@@ -3326,7 +3029,6 @@
               </w:rPr>
               <w:t>enable</w:t>
             </w:r>
-            <w:proofErr w:type="spellEnd"/>
           </w:p>
           <w:p>
             <w:pPr>
@@ -3367,7 +3069,6 @@
               </w:rPr>
               <w:t xml:space="preserve">interface </w:t>
             </w:r>
-            <w:proofErr w:type="spellStart"/>
             <w:r>
               <w:rPr>
                 <w:bCs/>
@@ -3375,7 +3076,6 @@
               </w:rPr>
               <w:t>fastEthernet</w:t>
             </w:r>
-            <w:proofErr w:type="spellEnd"/>
             <w:r>
               <w:rPr>
                 <w:bCs/>
@@ -3410,51 +3110,19 @@
                 <w:lang w:val="es-GT"/>
               </w:rPr>
             </w:pPr>
-            <w:proofErr w:type="spellStart"/>
-            <w:r>
-              <w:rPr>
-                <w:bCs/>
-                <w:lang w:val="es-GT"/>
-              </w:rPr>
-              <w:t>ip</w:t>
-            </w:r>
-            <w:proofErr w:type="spellEnd"/>
-            <w:r>
-              <w:rPr>
-                <w:bCs/>
-                <w:lang w:val="es-GT"/>
-              </w:rPr>
-              <w:t xml:space="preserve"> </w:t>
-            </w:r>
-            <w:proofErr w:type="spellStart"/>
-            <w:r>
-              <w:rPr>
-                <w:bCs/>
-                <w:lang w:val="es-GT"/>
-              </w:rPr>
-              <w:t>address</w:t>
-            </w:r>
-            <w:proofErr w:type="spellEnd"/>
-            <w:r>
-              <w:rPr>
-                <w:bCs/>
-                <w:lang w:val="es-GT"/>
-              </w:rPr>
-              <w:t xml:space="preserve"> 192.168.2</w:t>
-            </w:r>
-            <w:r>
-              <w:rPr>
-                <w:bCs/>
-                <w:lang w:val="es-GT"/>
-              </w:rPr>
-              <w:t>5.1</w:t>
-            </w:r>
-            <w:r>
-              <w:rPr>
-                <w:bCs/>
-                <w:lang w:val="es-GT"/>
-              </w:rPr>
-              <w:t xml:space="preserve"> </w:t>
+            <w:r>
+              <w:rPr>
+                <w:bCs/>
+                <w:lang w:val="es-GT"/>
+              </w:rPr>
+              <w:t>ip address 192.168.2</w:t>
+            </w:r>
+            <w:r>
+              <w:rPr>
+                <w:bCs/>
+                <w:lang w:val="es-GT"/>
+              </w:rPr>
+              <w:t xml:space="preserve">5.1 </w:t>
             </w:r>
             <w:r>
               <w:rPr>
@@ -3589,14 +3257,7 @@
                 <w:bCs/>
                 <w:lang w:val="es-GT"/>
               </w:rPr>
-              <w:t>192.168.26.1</w:t>
-            </w:r>
-            <w:r>
-              <w:rPr>
-                <w:bCs/>
-                <w:lang w:val="es-GT"/>
-              </w:rPr>
-              <w:t>0</w:t>
+              <w:t>192.168.26.10</w:t>
             </w:r>
           </w:p>
         </w:tc>
@@ -3617,7 +3278,6 @@
                 <w:lang w:val="es-GT"/>
               </w:rPr>
             </w:pPr>
-            <w:proofErr w:type="spellStart"/>
             <w:r>
               <w:rPr>
                 <w:bCs/>
@@ -3625,7 +3285,6 @@
               </w:rPr>
               <w:t>enable</w:t>
             </w:r>
-            <w:proofErr w:type="spellEnd"/>
           </w:p>
           <w:p>
             <w:pPr>
@@ -3693,58 +3352,19 @@
                 <w:lang w:val="es-GT"/>
               </w:rPr>
             </w:pPr>
-            <w:proofErr w:type="spellStart"/>
-            <w:r>
-              <w:rPr>
-                <w:bCs/>
-                <w:lang w:val="es-GT"/>
-              </w:rPr>
-              <w:t>ip</w:t>
-            </w:r>
-            <w:proofErr w:type="spellEnd"/>
-            <w:r>
-              <w:rPr>
-                <w:bCs/>
-                <w:lang w:val="es-GT"/>
-              </w:rPr>
-              <w:t xml:space="preserve"> </w:t>
-            </w:r>
-            <w:proofErr w:type="spellStart"/>
-            <w:r>
-              <w:rPr>
-                <w:bCs/>
-                <w:lang w:val="es-GT"/>
-              </w:rPr>
-              <w:t>address</w:t>
-            </w:r>
-            <w:proofErr w:type="spellEnd"/>
-            <w:r>
-              <w:rPr>
-                <w:bCs/>
-                <w:lang w:val="es-GT"/>
-              </w:rPr>
-              <w:t xml:space="preserve"> 192.168.26.</w:t>
-            </w:r>
-            <w:r>
-              <w:rPr>
-                <w:bCs/>
-                <w:lang w:val="es-GT"/>
-              </w:rPr>
-              <w:t>1</w:t>
-            </w:r>
-            <w:r>
-              <w:rPr>
-                <w:bCs/>
-                <w:lang w:val="es-GT"/>
-              </w:rPr>
-              <w:t>0</w:t>
-            </w:r>
-            <w:r>
-              <w:rPr>
-                <w:bCs/>
-                <w:lang w:val="es-GT"/>
-              </w:rPr>
-              <w:t xml:space="preserve"> </w:t>
+            <w:r>
+              <w:rPr>
+                <w:bCs/>
+                <w:lang w:val="es-GT"/>
+              </w:rPr>
+              <w:t>ip address 192.168.26.</w:t>
+            </w:r>
+            <w:r>
+              <w:rPr>
+                <w:bCs/>
+                <w:lang w:val="es-GT"/>
+              </w:rPr>
+              <w:t xml:space="preserve">10 </w:t>
             </w:r>
             <w:r>
               <w:rPr>
@@ -3847,21 +3467,12 @@
                 <w:lang w:val="es-GT"/>
               </w:rPr>
             </w:pPr>
-            <w:proofErr w:type="spellStart"/>
-            <w:r>
-              <w:rPr>
-                <w:bCs/>
-                <w:lang w:val="es-GT"/>
-              </w:rPr>
-              <w:t>FastEthernet</w:t>
-            </w:r>
-            <w:proofErr w:type="spellEnd"/>
-            <w:r>
-              <w:rPr>
-                <w:bCs/>
-                <w:lang w:val="es-GT"/>
-              </w:rPr>
-              <w:t xml:space="preserve"> 0/0</w:t>
+            <w:r>
+              <w:rPr>
+                <w:bCs/>
+                <w:lang w:val="es-GT"/>
+              </w:rPr>
+              <w:t>FastEthernet 0/0</w:t>
             </w:r>
           </w:p>
         </w:tc>
@@ -3881,14 +3492,7 @@
                 <w:bCs/>
                 <w:lang w:val="es-GT"/>
               </w:rPr>
-              <w:t>192.168.5.1</w:t>
-            </w:r>
-            <w:r>
-              <w:rPr>
-                <w:bCs/>
-                <w:lang w:val="es-GT"/>
-              </w:rPr>
-              <w:t>29</w:t>
+              <w:t>192.168.5.129</w:t>
             </w:r>
           </w:p>
         </w:tc>
@@ -3909,7 +3513,6 @@
                 <w:lang w:val="es-GT"/>
               </w:rPr>
             </w:pPr>
-            <w:proofErr w:type="spellStart"/>
             <w:r>
               <w:rPr>
                 <w:bCs/>
@@ -3917,7 +3520,6 @@
               </w:rPr>
               <w:t>enable</w:t>
             </w:r>
-            <w:proofErr w:type="spellEnd"/>
           </w:p>
           <w:p>
             <w:pPr>
@@ -3958,7 +3560,6 @@
               </w:rPr>
               <w:t xml:space="preserve">interface </w:t>
             </w:r>
-            <w:proofErr w:type="spellStart"/>
             <w:r>
               <w:rPr>
                 <w:bCs/>
@@ -3966,7 +3567,6 @@
               </w:rPr>
               <w:t>fastEthernet</w:t>
             </w:r>
-            <w:proofErr w:type="spellEnd"/>
             <w:r>
               <w:rPr>
                 <w:bCs/>
@@ -4001,58 +3601,19 @@
                 <w:lang w:val="es-GT"/>
               </w:rPr>
             </w:pPr>
-            <w:proofErr w:type="spellStart"/>
-            <w:r>
-              <w:rPr>
-                <w:bCs/>
-                <w:lang w:val="es-GT"/>
-              </w:rPr>
-              <w:t>ip</w:t>
-            </w:r>
-            <w:proofErr w:type="spellEnd"/>
-            <w:r>
-              <w:rPr>
-                <w:bCs/>
-                <w:lang w:val="es-GT"/>
-              </w:rPr>
-              <w:t xml:space="preserve"> </w:t>
-            </w:r>
-            <w:proofErr w:type="spellStart"/>
-            <w:r>
-              <w:rPr>
-                <w:bCs/>
-                <w:lang w:val="es-GT"/>
-              </w:rPr>
-              <w:t>address</w:t>
-            </w:r>
-            <w:proofErr w:type="spellEnd"/>
-            <w:r>
-              <w:rPr>
-                <w:bCs/>
-                <w:lang w:val="es-GT"/>
-              </w:rPr>
-              <w:t xml:space="preserve"> 192.168.2</w:t>
-            </w:r>
-            <w:r>
-              <w:rPr>
-                <w:bCs/>
-                <w:lang w:val="es-GT"/>
-              </w:rPr>
-              <w:t>5.1</w:t>
-            </w:r>
-            <w:r>
-              <w:rPr>
-                <w:bCs/>
-                <w:lang w:val="es-GT"/>
-              </w:rPr>
-              <w:t>29</w:t>
-            </w:r>
-            <w:r>
-              <w:rPr>
-                <w:bCs/>
-                <w:lang w:val="es-GT"/>
-              </w:rPr>
-              <w:t xml:space="preserve"> </w:t>
+            <w:r>
+              <w:rPr>
+                <w:bCs/>
+                <w:lang w:val="es-GT"/>
+              </w:rPr>
+              <w:t>ip address 192.168.2</w:t>
+            </w:r>
+            <w:r>
+              <w:rPr>
+                <w:bCs/>
+                <w:lang w:val="es-GT"/>
+              </w:rPr>
+              <w:t xml:space="preserve">5.129 </w:t>
             </w:r>
             <w:r>
               <w:rPr>
@@ -4140,8 +3701,10 @@
       </w:pPr>
       <w:r>
         <w:rPr>
-          <w:lang w:val="es-GT"/>
-        </w:rPr>
+          <w:noProof/>
+          <w:lang w:val="es-GT"/>
+        </w:rPr>
+        <w:lastRenderedPageBreak/>
         <w:drawing>
           <wp:inline distT="0" distB="0" distL="0" distR="0" wp14:anchorId="20EC18CF" wp14:editId="686FD8B1">
             <wp:extent cx="5943600" cy="2385695"/>
@@ -4158,7 +3721,7 @@
                     <pic:cNvPicPr/>
                   </pic:nvPicPr>
                   <pic:blipFill>
-                    <a:blip r:embed="rId7"/>
+                    <a:blip r:embed="rId9"/>
                     <a:stretch>
                       <a:fillRect/>
                     </a:stretch>
@@ -4187,9 +3750,9 @@
       </w:pPr>
       <w:r>
         <w:rPr>
-          <w:lang w:val="es-GT"/>
-        </w:rPr>
-        <w:lastRenderedPageBreak/>
+          <w:noProof/>
+          <w:lang w:val="es-GT"/>
+        </w:rPr>
         <w:drawing>
           <wp:inline distT="0" distB="0" distL="0" distR="0" wp14:anchorId="1C259776" wp14:editId="18FCE258">
             <wp:extent cx="5943600" cy="2188210"/>
@@ -4206,7 +3769,7 @@
                     <pic:cNvPicPr/>
                   </pic:nvPicPr>
                   <pic:blipFill>
-                    <a:blip r:embed="rId8"/>
+                    <a:blip r:embed="rId10"/>
                     <a:stretch>
                       <a:fillRect/>
                     </a:stretch>
@@ -4235,6 +3798,7 @@
       </w:pPr>
       <w:r>
         <w:rPr>
+          <w:noProof/>
           <w:lang w:val="es-GT"/>
         </w:rPr>
         <w:drawing>
@@ -4253,7 +3817,7 @@
                     <pic:cNvPicPr/>
                   </pic:nvPicPr>
                   <pic:blipFill>
-                    <a:blip r:embed="rId9"/>
+                    <a:blip r:embed="rId11"/>
                     <a:stretch>
                       <a:fillRect/>
                     </a:stretch>
@@ -4282,8 +3846,10 @@
       </w:pPr>
       <w:r>
         <w:rPr>
-          <w:lang w:val="es-GT"/>
-        </w:rPr>
+          <w:noProof/>
+          <w:lang w:val="es-GT"/>
+        </w:rPr>
+        <w:lastRenderedPageBreak/>
         <w:drawing>
           <wp:inline distT="0" distB="0" distL="0" distR="0" wp14:anchorId="2F6D3A99" wp14:editId="1FD8EADC">
             <wp:extent cx="5943600" cy="2052320"/>
@@ -4300,7 +3866,7 @@
                     <pic:cNvPicPr/>
                   </pic:nvPicPr>
                   <pic:blipFill>
-                    <a:blip r:embed="rId10"/>
+                    <a:blip r:embed="rId12"/>
                     <a:stretch>
                       <a:fillRect/>
                     </a:stretch>
@@ -4502,7 +4068,6 @@
                 <w:lang w:val="es-GT"/>
               </w:rPr>
             </w:pPr>
-            <w:proofErr w:type="spellStart"/>
             <w:r>
               <w:rPr>
                 <w:bCs/>
@@ -4515,15 +4080,7 @@
                 <w:bCs/>
                 <w:lang w:val="es-GT"/>
               </w:rPr>
-              <w:t>nable</w:t>
-            </w:r>
-            <w:proofErr w:type="spellEnd"/>
-            <w:r>
-              <w:rPr>
-                <w:bCs/>
-                <w:lang w:val="es-GT"/>
-              </w:rPr>
-              <w:t xml:space="preserve"> </w:t>
+              <w:t xml:space="preserve">nable </w:t>
             </w:r>
           </w:p>
           <w:p>
@@ -4565,7 +4122,6 @@
                 <w:lang w:val="es-GT"/>
               </w:rPr>
             </w:pPr>
-            <w:proofErr w:type="spellStart"/>
             <w:r>
               <w:rPr>
                 <w:bCs/>
@@ -4578,25 +4134,8 @@
                 <w:bCs/>
                 <w:lang w:val="es-GT"/>
               </w:rPr>
-              <w:t>outer</w:t>
-            </w:r>
-            <w:proofErr w:type="spellEnd"/>
-            <w:r>
-              <w:rPr>
-                <w:bCs/>
-                <w:lang w:val="es-GT"/>
-              </w:rPr>
-              <w:t xml:space="preserve"> </w:t>
-            </w:r>
-            <w:proofErr w:type="spellStart"/>
-            <w:r>
-              <w:rPr>
-                <w:bCs/>
-                <w:lang w:val="es-GT"/>
-              </w:rPr>
-              <w:t>rip</w:t>
-            </w:r>
-            <w:proofErr w:type="spellEnd"/>
+              <w:t>outer rip</w:t>
+            </w:r>
           </w:p>
           <w:p>
             <w:pPr>
@@ -4610,7 +4149,6 @@
                 <w:lang w:val="es-GT"/>
               </w:rPr>
             </w:pPr>
-            <w:proofErr w:type="spellStart"/>
             <w:r>
               <w:rPr>
                 <w:bCs/>
@@ -4623,15 +4161,7 @@
                 <w:bCs/>
                 <w:lang w:val="es-GT"/>
               </w:rPr>
-              <w:t>ersion</w:t>
-            </w:r>
-            <w:proofErr w:type="spellEnd"/>
-            <w:r>
-              <w:rPr>
-                <w:bCs/>
-                <w:lang w:val="es-GT"/>
-              </w:rPr>
-              <w:t xml:space="preserve"> 2</w:t>
+              <w:t>ersion 2</w:t>
             </w:r>
           </w:p>
           <w:p>
@@ -4646,13 +4176,11 @@
                 <w:lang w:val="es-GT"/>
               </w:rPr>
             </w:pPr>
-            <w:proofErr w:type="spellStart"/>
-            <w:r>
-              <w:rPr>
-                <w:bCs/>
-                <w:lang w:val="es-GT"/>
-              </w:rPr>
-              <w:lastRenderedPageBreak/>
+            <w:r>
+              <w:rPr>
+                <w:bCs/>
+                <w:lang w:val="es-GT"/>
+              </w:rPr>
               <w:t>n</w:t>
             </w:r>
             <w:r>
@@ -4660,15 +4188,7 @@
                 <w:bCs/>
                 <w:lang w:val="es-GT"/>
               </w:rPr>
-              <w:t>etwork</w:t>
-            </w:r>
-            <w:proofErr w:type="spellEnd"/>
-            <w:r>
-              <w:rPr>
-                <w:bCs/>
-                <w:lang w:val="es-GT"/>
-              </w:rPr>
-              <w:t xml:space="preserve"> 192.168.26.16</w:t>
+              <w:t>etwork 192.168.26.16</w:t>
             </w:r>
           </w:p>
           <w:p>
@@ -4683,7 +4203,6 @@
                 <w:lang w:val="es-GT"/>
               </w:rPr>
             </w:pPr>
-            <w:proofErr w:type="spellStart"/>
             <w:r>
               <w:rPr>
                 <w:bCs/>
@@ -4696,15 +4215,7 @@
                 <w:bCs/>
                 <w:lang w:val="es-GT"/>
               </w:rPr>
-              <w:t>etwork</w:t>
-            </w:r>
-            <w:proofErr w:type="spellEnd"/>
-            <w:r>
-              <w:rPr>
-                <w:bCs/>
-                <w:lang w:val="es-GT"/>
-              </w:rPr>
-              <w:t xml:space="preserve"> 192.168.26.4</w:t>
+              <w:t>etwork 192.168.26.4</w:t>
             </w:r>
           </w:p>
           <w:p>
@@ -4719,7 +4230,6 @@
                 <w:lang w:val="es-GT"/>
               </w:rPr>
             </w:pPr>
-            <w:proofErr w:type="spellStart"/>
             <w:r>
               <w:rPr>
                 <w:bCs/>
@@ -4727,7 +4237,6 @@
               </w:rPr>
               <w:t>end</w:t>
             </w:r>
-            <w:proofErr w:type="spellEnd"/>
           </w:p>
           <w:p>
             <w:pPr>
@@ -4746,39 +4255,7 @@
                 <w:bCs/>
                 <w:lang w:val="es-GT"/>
               </w:rPr>
-              <w:t xml:space="preserve">show </w:t>
-            </w:r>
-            <w:proofErr w:type="spellStart"/>
-            <w:r>
-              <w:rPr>
-                <w:bCs/>
-                <w:lang w:val="es-GT"/>
-              </w:rPr>
-              <w:t>ip</w:t>
-            </w:r>
-            <w:proofErr w:type="spellEnd"/>
-            <w:r>
-              <w:rPr>
-                <w:bCs/>
-                <w:lang w:val="es-GT"/>
-              </w:rPr>
-              <w:t xml:space="preserve"> interface </w:t>
-            </w:r>
-            <w:proofErr w:type="spellStart"/>
-            <w:r>
-              <w:rPr>
-                <w:bCs/>
-                <w:lang w:val="es-GT"/>
-              </w:rPr>
-              <w:t>brief</w:t>
-            </w:r>
-            <w:proofErr w:type="spellEnd"/>
-            <w:r>
-              <w:rPr>
-                <w:bCs/>
-                <w:lang w:val="es-GT"/>
-              </w:rPr>
-              <w:t xml:space="preserve"> </w:t>
+              <w:t xml:space="preserve">show ip interface brief </w:t>
             </w:r>
           </w:p>
         </w:tc>
@@ -4804,7 +4281,6 @@
                 <w:bCs/>
                 <w:lang w:val="es-GT"/>
               </w:rPr>
-              <w:lastRenderedPageBreak/>
               <w:t>R</w:t>
             </w:r>
             <w:r>
@@ -4812,14 +4288,7 @@
                 <w:bCs/>
                 <w:lang w:val="es-GT"/>
               </w:rPr>
-              <w:t>2</w:t>
-            </w:r>
-            <w:r>
-              <w:rPr>
-                <w:bCs/>
-                <w:lang w:val="es-GT"/>
-              </w:rPr>
-              <w:t>-VODAFONE</w:t>
+              <w:t>2-VODAFONE</w:t>
             </w:r>
           </w:p>
         </w:tc>
@@ -4871,22 +4340,7 @@
                 <w:lang w:val="es-GT"/>
               </w:rPr>
               <w:tab/>
-            </w:r>
-            <w:proofErr w:type="spellStart"/>
-            <w:r>
-              <w:rPr>
-                <w:bCs/>
-                <w:lang w:val="es-GT"/>
-              </w:rPr>
-              <w:t>enable</w:t>
-            </w:r>
-            <w:proofErr w:type="spellEnd"/>
-            <w:r>
-              <w:rPr>
-                <w:bCs/>
-                <w:lang w:val="es-GT"/>
-              </w:rPr>
-              <w:t xml:space="preserve"> </w:t>
+              <w:t xml:space="preserve">enable </w:t>
             </w:r>
           </w:p>
           <w:p>
@@ -4936,32 +4390,8 @@
                 <w:lang w:val="es-GT"/>
               </w:rPr>
               <w:tab/>
-            </w:r>
-            <w:proofErr w:type="spellStart"/>
-            <w:r>
-              <w:rPr>
-                <w:bCs/>
-                <w:lang w:val="es-GT"/>
-              </w:rPr>
-              <w:t>router</w:t>
-            </w:r>
-            <w:proofErr w:type="spellEnd"/>
-            <w:r>
-              <w:rPr>
-                <w:bCs/>
-                <w:lang w:val="es-GT"/>
-              </w:rPr>
-              <w:t xml:space="preserve"> </w:t>
-            </w:r>
-            <w:proofErr w:type="spellStart"/>
-            <w:r>
-              <w:rPr>
-                <w:bCs/>
-                <w:lang w:val="es-GT"/>
-              </w:rPr>
-              <w:t>rip</w:t>
-            </w:r>
-            <w:proofErr w:type="spellEnd"/>
+              <w:t>router rip</w:t>
+            </w:r>
           </w:p>
           <w:p>
             <w:pPr>
@@ -4985,22 +4415,7 @@
                 <w:lang w:val="es-GT"/>
               </w:rPr>
               <w:tab/>
-            </w:r>
-            <w:proofErr w:type="spellStart"/>
-            <w:r>
-              <w:rPr>
-                <w:bCs/>
-                <w:lang w:val="es-GT"/>
-              </w:rPr>
-              <w:t>version</w:t>
-            </w:r>
-            <w:proofErr w:type="spellEnd"/>
-            <w:r>
-              <w:rPr>
-                <w:bCs/>
-                <w:lang w:val="es-GT"/>
-              </w:rPr>
-              <w:t xml:space="preserve"> 2</w:t>
+              <w:t>version 2</w:t>
             </w:r>
           </w:p>
           <w:p>
@@ -5025,22 +4440,7 @@
                 <w:lang w:val="es-GT"/>
               </w:rPr>
               <w:tab/>
-            </w:r>
-            <w:proofErr w:type="spellStart"/>
-            <w:r>
-              <w:rPr>
-                <w:bCs/>
-                <w:lang w:val="es-GT"/>
-              </w:rPr>
-              <w:t>network</w:t>
-            </w:r>
-            <w:proofErr w:type="spellEnd"/>
-            <w:r>
-              <w:rPr>
-                <w:bCs/>
-                <w:lang w:val="es-GT"/>
-              </w:rPr>
-              <w:t xml:space="preserve"> 192.168.25.0</w:t>
+              <w:t>network 192.168.25.0</w:t>
             </w:r>
           </w:p>
           <w:p>
@@ -5065,22 +4465,7 @@
                 <w:lang w:val="es-GT"/>
               </w:rPr>
               <w:tab/>
-            </w:r>
-            <w:proofErr w:type="spellStart"/>
-            <w:r>
-              <w:rPr>
-                <w:bCs/>
-                <w:lang w:val="es-GT"/>
-              </w:rPr>
-              <w:t>network</w:t>
-            </w:r>
-            <w:proofErr w:type="spellEnd"/>
-            <w:r>
-              <w:rPr>
-                <w:bCs/>
-                <w:lang w:val="es-GT"/>
-              </w:rPr>
-              <w:t xml:space="preserve"> 192.168.26.0</w:t>
+              <w:t>network 192.168.26.0</w:t>
             </w:r>
           </w:p>
           <w:p>
@@ -5105,16 +4490,8 @@
                 <w:lang w:val="es-GT"/>
               </w:rPr>
               <w:tab/>
-            </w:r>
-            <w:proofErr w:type="spellStart"/>
-            <w:r>
-              <w:rPr>
-                <w:bCs/>
-                <w:lang w:val="es-GT"/>
-              </w:rPr>
               <w:t>end</w:t>
             </w:r>
-            <w:proofErr w:type="spellEnd"/>
           </w:p>
           <w:p>
             <w:pPr>
@@ -5138,39 +4515,7 @@
                 <w:lang w:val="es-GT"/>
               </w:rPr>
               <w:tab/>
-              <w:t xml:space="preserve">show </w:t>
-            </w:r>
-            <w:proofErr w:type="spellStart"/>
-            <w:r>
-              <w:rPr>
-                <w:bCs/>
-                <w:lang w:val="es-GT"/>
-              </w:rPr>
-              <w:t>ip</w:t>
-            </w:r>
-            <w:proofErr w:type="spellEnd"/>
-            <w:r>
-              <w:rPr>
-                <w:bCs/>
-                <w:lang w:val="es-GT"/>
-              </w:rPr>
-              <w:t xml:space="preserve"> interface </w:t>
-            </w:r>
-            <w:proofErr w:type="spellStart"/>
-            <w:r>
-              <w:rPr>
-                <w:bCs/>
-                <w:lang w:val="es-GT"/>
-              </w:rPr>
-              <w:t>brief</w:t>
-            </w:r>
-            <w:proofErr w:type="spellEnd"/>
-            <w:r>
-              <w:rPr>
-                <w:bCs/>
-                <w:lang w:val="es-GT"/>
-              </w:rPr>
-              <w:t xml:space="preserve"> </w:t>
+              <w:t xml:space="preserve">show ip interface brief </w:t>
             </w:r>
             <w:r>
               <w:rPr>
@@ -5310,21 +4655,7 @@
                 <w:bCs/>
               </w:rPr>
               <w:tab/>
-              <w:t xml:space="preserve">router </w:t>
-            </w:r>
-            <w:proofErr w:type="spellStart"/>
-            <w:r>
-              <w:rPr>
-                <w:bCs/>
-              </w:rPr>
-              <w:t>ospf</w:t>
-            </w:r>
-            <w:proofErr w:type="spellEnd"/>
-            <w:r>
-              <w:rPr>
-                <w:bCs/>
-              </w:rPr>
-              <w:t xml:space="preserve"> 10</w:t>
+              <w:t>router ospf 10</w:t>
             </w:r>
           </w:p>
           <w:p>
@@ -5412,21 +4743,7 @@
                 <w:bCs/>
               </w:rPr>
               <w:tab/>
-              <w:t xml:space="preserve">show </w:t>
-            </w:r>
-            <w:proofErr w:type="spellStart"/>
-            <w:r>
-              <w:rPr>
-                <w:bCs/>
-              </w:rPr>
-              <w:t>ip</w:t>
-            </w:r>
-            <w:proofErr w:type="spellEnd"/>
-            <w:r>
-              <w:rPr>
-                <w:bCs/>
-              </w:rPr>
-              <w:t xml:space="preserve"> interface brief</w:t>
+              <w:t>show ip interface brief</w:t>
             </w:r>
           </w:p>
         </w:tc>
@@ -5459,14 +4776,7 @@
                 <w:bCs/>
                 <w:lang w:val="es-GT"/>
               </w:rPr>
-              <w:t>0</w:t>
-            </w:r>
-            <w:r>
-              <w:rPr>
-                <w:bCs/>
-                <w:lang w:val="es-GT"/>
-              </w:rPr>
-              <w:t>-VODAFONE</w:t>
+              <w:t>0-VODAFONE</w:t>
             </w:r>
           </w:p>
         </w:tc>
@@ -5640,6 +4950,7 @@
               <w:rPr>
                 <w:bCs/>
               </w:rPr>
+              <w:lastRenderedPageBreak/>
               <w:t>•</w:t>
             </w:r>
             <w:r>
@@ -5691,21 +5002,7 @@
                 <w:bCs/>
               </w:rPr>
               <w:tab/>
-              <w:t xml:space="preserve">show </w:t>
-            </w:r>
-            <w:proofErr w:type="spellStart"/>
-            <w:r>
-              <w:rPr>
-                <w:bCs/>
-              </w:rPr>
-              <w:t>ip</w:t>
-            </w:r>
-            <w:proofErr w:type="spellEnd"/>
-            <w:r>
-              <w:rPr>
-                <w:bCs/>
-              </w:rPr>
-              <w:t xml:space="preserve"> interface brief</w:t>
+              <w:t>show ip interface brief</w:t>
             </w:r>
           </w:p>
         </w:tc>
@@ -5731,6 +5028,7 @@
                 <w:bCs/>
                 <w:lang w:val="es-GT"/>
               </w:rPr>
+              <w:lastRenderedPageBreak/>
               <w:t>R</w:t>
             </w:r>
             <w:r>
@@ -5831,21 +5129,7 @@
                 <w:bCs/>
               </w:rPr>
               <w:tab/>
-              <w:t xml:space="preserve">router </w:t>
-            </w:r>
-            <w:proofErr w:type="spellStart"/>
-            <w:r>
-              <w:rPr>
-                <w:bCs/>
-              </w:rPr>
-              <w:t>ospf</w:t>
-            </w:r>
-            <w:proofErr w:type="spellEnd"/>
-            <w:r>
-              <w:rPr>
-                <w:bCs/>
-              </w:rPr>
-              <w:t xml:space="preserve"> 10</w:t>
+              <w:t>router ospf 10</w:t>
             </w:r>
           </w:p>
           <w:p>
@@ -5955,21 +5239,7 @@
                 <w:bCs/>
               </w:rPr>
               <w:tab/>
-              <w:t xml:space="preserve">show </w:t>
-            </w:r>
-            <w:proofErr w:type="spellStart"/>
-            <w:r>
-              <w:rPr>
-                <w:bCs/>
-              </w:rPr>
-              <w:t>ip</w:t>
-            </w:r>
-            <w:proofErr w:type="spellEnd"/>
-            <w:r>
-              <w:rPr>
-                <w:bCs/>
-              </w:rPr>
-              <w:t xml:space="preserve"> interface brief</w:t>
+              <w:t>show ip interface brief</w:t>
             </w:r>
           </w:p>
         </w:tc>
@@ -5978,7 +5248,9 @@
     <w:p/>
     <w:p>
       <w:r>
-        <w:lastRenderedPageBreak/>
+        <w:rPr>
+          <w:noProof/>
+        </w:rPr>
         <w:drawing>
           <wp:inline distT="0" distB="0" distL="0" distR="0" wp14:anchorId="76E70028" wp14:editId="296A3B1C">
             <wp:extent cx="5943600" cy="2034540"/>
@@ -5995,7 +5267,7 @@
                     <pic:cNvPicPr/>
                   </pic:nvPicPr>
                   <pic:blipFill>
-                    <a:blip r:embed="rId11"/>
+                    <a:blip r:embed="rId13"/>
                     <a:stretch>
                       <a:fillRect/>
                     </a:stretch>
@@ -6018,6 +5290,9 @@
     </w:p>
     <w:p>
       <w:r>
+        <w:rPr>
+          <w:noProof/>
+        </w:rPr>
         <w:drawing>
           <wp:inline distT="0" distB="0" distL="0" distR="0" wp14:anchorId="2DBA5626" wp14:editId="2C3E4AE7">
             <wp:extent cx="5943600" cy="1437005"/>
@@ -6034,7 +5309,7 @@
                     <pic:cNvPicPr/>
                   </pic:nvPicPr>
                   <pic:blipFill>
-                    <a:blip r:embed="rId12"/>
+                    <a:blip r:embed="rId14"/>
                     <a:stretch>
                       <a:fillRect/>
                     </a:stretch>
@@ -6057,6 +5332,9 @@
     </w:p>
     <w:p>
       <w:r>
+        <w:rPr>
+          <w:noProof/>
+        </w:rPr>
         <w:drawing>
           <wp:inline distT="0" distB="0" distL="0" distR="0" wp14:anchorId="0A0876BF" wp14:editId="4811D849">
             <wp:extent cx="5943600" cy="1519555"/>
@@ -6073,7 +5351,7 @@
                     <pic:cNvPicPr/>
                   </pic:nvPicPr>
                   <pic:blipFill>
-                    <a:blip r:embed="rId13"/>
+                    <a:blip r:embed="rId15"/>
                     <a:stretch>
                       <a:fillRect/>
                     </a:stretch>
@@ -6096,6 +5374,10 @@
     </w:p>
     <w:p>
       <w:r>
+        <w:rPr>
+          <w:noProof/>
+        </w:rPr>
+        <w:lastRenderedPageBreak/>
         <w:drawing>
           <wp:inline distT="0" distB="0" distL="0" distR="0" wp14:anchorId="00ADFA7C" wp14:editId="7817E107">
             <wp:extent cx="5943600" cy="1543050"/>
@@ -6112,7 +5394,7 @@
                     <pic:cNvPicPr/>
                   </pic:nvPicPr>
                   <pic:blipFill>
-                    <a:blip r:embed="rId14"/>
+                    <a:blip r:embed="rId16"/>
                     <a:stretch>
                       <a:fillRect/>
                     </a:stretch>
@@ -6136,7 +5418,9 @@
     <w:p/>
     <w:p>
       <w:r>
-        <w:lastRenderedPageBreak/>
+        <w:rPr>
+          <w:noProof/>
+        </w:rPr>
         <w:drawing>
           <wp:inline distT="0" distB="0" distL="0" distR="0" wp14:anchorId="4DD47995" wp14:editId="50AA9E2B">
             <wp:extent cx="5943600" cy="4064635"/>
@@ -6153,7 +5437,7 @@
                     <pic:cNvPicPr/>
                   </pic:nvPicPr>
                   <pic:blipFill>
-                    <a:blip r:embed="rId15"/>
+                    <a:blip r:embed="rId17"/>
                     <a:stretch>
                       <a:fillRect/>
                     </a:stretch>
@@ -6176,6 +5460,10 @@
     </w:p>
     <w:p>
       <w:r>
+        <w:rPr>
+          <w:noProof/>
+        </w:rPr>
+        <w:lastRenderedPageBreak/>
         <w:drawing>
           <wp:inline distT="0" distB="0" distL="0" distR="0" wp14:anchorId="758459E9" wp14:editId="7A6A5D16">
             <wp:extent cx="5943600" cy="3523615"/>
@@ -6192,7 +5480,7 @@
                     <pic:cNvPicPr/>
                   </pic:nvPicPr>
                   <pic:blipFill>
-                    <a:blip r:embed="rId16"/>
+                    <a:blip r:embed="rId18"/>
                     <a:stretch>
                       <a:fillRect/>
                     </a:stretch>
@@ -6216,7 +5504,9 @@
     <w:p/>
     <w:p>
       <w:r>
-        <w:lastRenderedPageBreak/>
+        <w:rPr>
+          <w:noProof/>
+        </w:rPr>
         <w:drawing>
           <wp:inline distT="0" distB="0" distL="0" distR="0" wp14:anchorId="39447C1C" wp14:editId="7D05AB3C">
             <wp:extent cx="5943600" cy="3557270"/>
@@ -6233,7 +5523,7 @@
                     <pic:cNvPicPr/>
                   </pic:nvPicPr>
                   <pic:blipFill>
-                    <a:blip r:embed="rId17"/>
+                    <a:blip r:embed="rId19"/>
                     <a:stretch>
                       <a:fillRect/>
                     </a:stretch>
@@ -6256,6 +5546,10 @@
     </w:p>
     <w:p>
       <w:r>
+        <w:rPr>
+          <w:noProof/>
+        </w:rPr>
+        <w:lastRenderedPageBreak/>
         <w:drawing>
           <wp:inline distT="0" distB="0" distL="0" distR="0" wp14:anchorId="3321EEE6" wp14:editId="67F2C2DB">
             <wp:extent cx="5943600" cy="3860165"/>
@@ -6272,7 +5566,7 @@
                     <pic:cNvPicPr/>
                   </pic:nvPicPr>
                   <pic:blipFill>
-                    <a:blip r:embed="rId18"/>
+                    <a:blip r:embed="rId20"/>
                     <a:stretch>
                       <a:fillRect/>
                     </a:stretch>
@@ -6295,7 +5589,9 @@
     </w:p>
     <w:p>
       <w:r>
-        <w:lastRenderedPageBreak/>
+        <w:rPr>
+          <w:noProof/>
+        </w:rPr>
         <w:drawing>
           <wp:inline distT="0" distB="0" distL="0" distR="0" wp14:anchorId="4B8453D6" wp14:editId="42264F0E">
             <wp:extent cx="5943600" cy="4010025"/>
@@ -6312,7 +5608,7 @@
                     <pic:cNvPicPr/>
                   </pic:nvPicPr>
                   <pic:blipFill>
-                    <a:blip r:embed="rId19"/>
+                    <a:blip r:embed="rId21"/>
                     <a:stretch>
                       <a:fillRect/>
                     </a:stretch>
@@ -6352,21 +5648,7 @@
         <w:rPr>
           <w:lang w:val="es-GT"/>
         </w:rPr>
-        <w:t xml:space="preserve">(Comunicación entre </w:t>
-      </w:r>
-      <w:proofErr w:type="spellStart"/>
-      <w:r>
-        <w:rPr>
-          <w:lang w:val="es-GT"/>
-        </w:rPr>
-        <w:t>procotolos</w:t>
-      </w:r>
-      <w:proofErr w:type="spellEnd"/>
-      <w:r>
-        <w:rPr>
-          <w:lang w:val="es-GT"/>
-        </w:rPr>
-        <w:t>)</w:t>
+        <w:t>(Comunicación entre procotolos)</w:t>
       </w:r>
     </w:p>
     <w:tbl>
@@ -6611,54 +5893,7 @@
                 <w:lang w:val="es-GT"/>
               </w:rPr>
               <w:tab/>
-            </w:r>
-            <w:proofErr w:type="spellStart"/>
-            <w:r>
-              <w:rPr>
-                <w:bCs/>
-                <w:lang w:val="es-GT"/>
-              </w:rPr>
-              <w:t>redistribute</w:t>
-            </w:r>
-            <w:proofErr w:type="spellEnd"/>
-            <w:r>
-              <w:rPr>
-                <w:bCs/>
-                <w:lang w:val="es-GT"/>
-              </w:rPr>
-              <w:t xml:space="preserve"> </w:t>
-            </w:r>
-            <w:proofErr w:type="spellStart"/>
-            <w:r>
-              <w:rPr>
-                <w:bCs/>
-                <w:lang w:val="es-GT"/>
-              </w:rPr>
-              <w:t>ospf</w:t>
-            </w:r>
-            <w:proofErr w:type="spellEnd"/>
-            <w:r>
-              <w:rPr>
-                <w:bCs/>
-                <w:lang w:val="es-GT"/>
-              </w:rPr>
-              <w:t xml:space="preserve"> 10 </w:t>
-            </w:r>
-            <w:proofErr w:type="spellStart"/>
-            <w:r>
-              <w:rPr>
-                <w:bCs/>
-                <w:lang w:val="es-GT"/>
-              </w:rPr>
-              <w:t>metric</w:t>
-            </w:r>
-            <w:proofErr w:type="spellEnd"/>
-            <w:r>
-              <w:rPr>
-                <w:bCs/>
-                <w:lang w:val="es-GT"/>
-              </w:rPr>
-              <w:t xml:space="preserve"> 1</w:t>
+              <w:t>redistribute ospf 10 metric 1</w:t>
             </w:r>
           </w:p>
           <w:p>
@@ -6681,16 +5916,8 @@
                 <w:lang w:val="es-GT"/>
               </w:rPr>
               <w:tab/>
-            </w:r>
-            <w:proofErr w:type="spellStart"/>
-            <w:r>
-              <w:rPr>
-                <w:bCs/>
-                <w:lang w:val="es-GT"/>
-              </w:rPr>
               <w:t>end</w:t>
             </w:r>
-            <w:proofErr w:type="spellEnd"/>
           </w:p>
         </w:tc>
       </w:tr>
@@ -6802,21 +6029,7 @@
                 <w:bCs/>
               </w:rPr>
               <w:tab/>
-              <w:t xml:space="preserve">router </w:t>
-            </w:r>
-            <w:proofErr w:type="spellStart"/>
-            <w:r>
-              <w:rPr>
-                <w:bCs/>
-              </w:rPr>
-              <w:t>ospf</w:t>
-            </w:r>
-            <w:proofErr w:type="spellEnd"/>
-            <w:r>
-              <w:rPr>
-                <w:bCs/>
-              </w:rPr>
-              <w:t xml:space="preserve"> 10</w:t>
+              <w:t>router ospf 10</w:t>
             </w:r>
           </w:p>
           <w:p>
@@ -6877,9 +6090,9 @@
       </w:pPr>
       <w:r>
         <w:rPr>
-          <w:lang w:val="es-GT"/>
-        </w:rPr>
-        <w:lastRenderedPageBreak/>
+          <w:noProof/>
+          <w:lang w:val="es-GT"/>
+        </w:rPr>
         <w:drawing>
           <wp:inline distT="0" distB="0" distL="0" distR="0" wp14:anchorId="770126A9" wp14:editId="6CE1A86D">
             <wp:extent cx="5943600" cy="2162175"/>
@@ -6896,7 +6109,7 @@
                     <pic:cNvPicPr/>
                   </pic:nvPicPr>
                   <pic:blipFill>
-                    <a:blip r:embed="rId20"/>
+                    <a:blip r:embed="rId22"/>
                     <a:stretch>
                       <a:fillRect/>
                     </a:stretch>
@@ -6951,19 +6164,11 @@
           <w:lang w:val="es-GT"/>
         </w:rPr>
       </w:pPr>
-      <w:proofErr w:type="spellStart"/>
       <w:r>
         <w:rPr>
           <w:lang w:val="es-GT"/>
         </w:rPr>
-        <w:t>Configuracion</w:t>
-      </w:r>
-      <w:proofErr w:type="spellEnd"/>
-      <w:r>
-        <w:rPr>
-          <w:lang w:val="es-GT"/>
-        </w:rPr>
-        <w:t xml:space="preserve"> de ISP KNOLOGY</w:t>
+        <w:t>Configuracion de ISP KNOLOGY</w:t>
       </w:r>
     </w:p>
     <w:p>
@@ -7021,6 +6226,7 @@
                 <w:i/>
                 <w:lang w:val="es-GT"/>
               </w:rPr>
+              <w:lastRenderedPageBreak/>
               <w:t xml:space="preserve">Topología de Árbol </w:t>
             </w:r>
           </w:p>
@@ -7059,6 +6265,53 @@
           <w:lang w:val="es-GT"/>
         </w:rPr>
       </w:pPr>
+    </w:p>
+    <w:p>
+      <w:pPr>
+        <w:rPr>
+          <w:lang w:val="es-GT"/>
+        </w:rPr>
+      </w:pPr>
+      <w:r>
+        <w:rPr>
+          <w:lang w:val="es-GT"/>
+        </w:rPr>
+        <w:drawing>
+          <wp:inline distT="0" distB="0" distL="0" distR="0" wp14:anchorId="05792A05" wp14:editId="052C607C">
+            <wp:extent cx="5943600" cy="5038725"/>
+            <wp:effectExtent l="0" t="0" r="0" b="9525"/>
+            <wp:docPr id="32" name="Imagen 32" descr="Mapa&#10;&#10;Descripción generada automáticamente"/>
+            <wp:cNvGraphicFramePr>
+              <a:graphicFrameLocks xmlns:a="http://schemas.openxmlformats.org/drawingml/2006/main" noChangeAspect="1"/>
+            </wp:cNvGraphicFramePr>
+            <a:graphic xmlns:a="http://schemas.openxmlformats.org/drawingml/2006/main">
+              <a:graphicData uri="http://schemas.openxmlformats.org/drawingml/2006/picture">
+                <pic:pic xmlns:pic="http://schemas.openxmlformats.org/drawingml/2006/picture">
+                  <pic:nvPicPr>
+                    <pic:cNvPr id="32" name="Imagen 32" descr="Mapa&#10;&#10;Descripción generada automáticamente"/>
+                    <pic:cNvPicPr/>
+                  </pic:nvPicPr>
+                  <pic:blipFill>
+                    <a:blip r:embed="rId23"/>
+                    <a:stretch>
+                      <a:fillRect/>
+                    </a:stretch>
+                  </pic:blipFill>
+                  <pic:spPr>
+                    <a:xfrm>
+                      <a:off x="0" y="0"/>
+                      <a:ext cx="5943600" cy="5038725"/>
+                    </a:xfrm>
+                    <a:prstGeom prst="rect">
+                      <a:avLst/>
+                    </a:prstGeom>
+                  </pic:spPr>
+                </pic:pic>
+              </a:graphicData>
+            </a:graphic>
+          </wp:inline>
+        </w:drawing>
+      </w:r>
     </w:p>
     <w:p>
       <w:pPr>
@@ -7103,6 +6356,7 @@
           <w:szCs w:val="60"/>
           <w:lang w:val="es-GT"/>
         </w:rPr>
+        <w:lastRenderedPageBreak/>
         <w:t>192.168.</w:t>
       </w:r>
       <w:r>
@@ -7184,21 +6438,12 @@
                 <w:lang w:val="es-GT"/>
               </w:rPr>
             </w:pPr>
-            <w:proofErr w:type="spellStart"/>
-            <w:r>
-              <w:rPr>
-                <w:b/>
-                <w:lang w:val="es-GT"/>
-              </w:rPr>
-              <w:t>Submáscara</w:t>
-            </w:r>
-            <w:proofErr w:type="spellEnd"/>
-            <w:r>
-              <w:rPr>
-                <w:b/>
-                <w:lang w:val="es-GT"/>
-              </w:rPr>
-              <w:t xml:space="preserve"> de red</w:t>
+            <w:r>
+              <w:rPr>
+                <w:b/>
+                <w:lang w:val="es-GT"/>
+              </w:rPr>
+              <w:t>Submáscara de red</w:t>
             </w:r>
             <w:r>
               <w:rPr>
@@ -7215,7 +6460,6 @@
                 <w:lang w:val="es-GT"/>
               </w:rPr>
             </w:pPr>
-            <w:proofErr w:type="spellStart"/>
             <w:r>
               <w:rPr>
                 <w:b/>
@@ -7223,7 +6467,6 @@
               </w:rPr>
               <w:t>Wildcard</w:t>
             </w:r>
-            <w:proofErr w:type="spellEnd"/>
           </w:p>
         </w:tc>
         <w:tc>
@@ -7308,7 +6551,6 @@
               <w:rPr>
                 <w:lang w:val="es-GT"/>
               </w:rPr>
-              <w:lastRenderedPageBreak/>
               <w:t>192.168.</w:t>
             </w:r>
             <w:r>
@@ -7789,19 +7031,7 @@
               <w:rPr>
                 <w:lang w:val="es-GT"/>
               </w:rPr>
-              <w:t>192.168.56.1</w:t>
-            </w:r>
-            <w:r>
-              <w:rPr>
-                <w:lang w:val="es-GT"/>
-              </w:rPr>
-              <w:t>32</w:t>
-            </w:r>
-            <w:r>
-              <w:rPr>
-                <w:lang w:val="es-GT"/>
-              </w:rPr>
-              <w:t xml:space="preserve">   /30</w:t>
+              <w:t>192.168.56.132   /30</w:t>
             </w:r>
           </w:p>
         </w:tc>
@@ -7850,13 +7080,7 @@
               <w:rPr>
                 <w:lang w:val="es-GT"/>
               </w:rPr>
-              <w:t>192.168.56.1</w:t>
-            </w:r>
-            <w:r>
-              <w:rPr>
-                <w:lang w:val="es-GT"/>
-              </w:rPr>
-              <w:t>33</w:t>
+              <w:t>192.168.56.133</w:t>
             </w:r>
           </w:p>
         </w:tc>
@@ -7894,13 +7118,7 @@
               <w:rPr>
                 <w:lang w:val="es-GT"/>
               </w:rPr>
-              <w:t>192.168.56.1</w:t>
-            </w:r>
-            <w:r>
-              <w:rPr>
-                <w:lang w:val="es-GT"/>
-              </w:rPr>
-              <w:t xml:space="preserve">36   </w:t>
+              <w:t xml:space="preserve">192.168.56.136   </w:t>
             </w:r>
             <w:r>
               <w:rPr>
@@ -7955,13 +7173,7 @@
               <w:rPr>
                 <w:lang w:val="es-GT"/>
               </w:rPr>
-              <w:t>192.168.56.1</w:t>
-            </w:r>
-            <w:r>
-              <w:rPr>
-                <w:lang w:val="es-GT"/>
-              </w:rPr>
-              <w:t>37</w:t>
+              <w:t>192.168.56.137</w:t>
             </w:r>
           </w:p>
         </w:tc>
@@ -7999,19 +7211,7 @@
               <w:rPr>
                 <w:lang w:val="es-GT"/>
               </w:rPr>
-              <w:t>192.168.56.</w:t>
-            </w:r>
-            <w:r>
-              <w:rPr>
-                <w:lang w:val="es-GT"/>
-              </w:rPr>
-              <w:t>140</w:t>
-            </w:r>
-            <w:r>
-              <w:rPr>
-                <w:lang w:val="es-GT"/>
-              </w:rPr>
-              <w:t xml:space="preserve">   /30</w:t>
+              <w:t>192.168.56.140   /30</w:t>
             </w:r>
           </w:p>
         </w:tc>
@@ -8060,13 +7260,7 @@
               <w:rPr>
                 <w:lang w:val="es-GT"/>
               </w:rPr>
-              <w:t>192.168.56.1</w:t>
-            </w:r>
-            <w:r>
-              <w:rPr>
-                <w:lang w:val="es-GT"/>
-              </w:rPr>
-              <w:t>41</w:t>
+              <w:t>192.168.56.141</w:t>
             </w:r>
           </w:p>
         </w:tc>
@@ -8104,19 +7298,7 @@
               <w:rPr>
                 <w:lang w:val="es-GT"/>
               </w:rPr>
-              <w:t>192.168.56.</w:t>
-            </w:r>
-            <w:r>
-              <w:rPr>
-                <w:lang w:val="es-GT"/>
-              </w:rPr>
-              <w:t>144</w:t>
-            </w:r>
-            <w:r>
-              <w:rPr>
-                <w:lang w:val="es-GT"/>
-              </w:rPr>
-              <w:t xml:space="preserve">   /30</w:t>
+              <w:t>192.168.56.144   /30</w:t>
             </w:r>
           </w:p>
         </w:tc>
@@ -8165,13 +7347,7 @@
               <w:rPr>
                 <w:lang w:val="es-GT"/>
               </w:rPr>
-              <w:t>192.168.56.1</w:t>
-            </w:r>
-            <w:r>
-              <w:rPr>
-                <w:lang w:val="es-GT"/>
-              </w:rPr>
-              <w:t>45</w:t>
+              <w:t>192.168.56.145</w:t>
             </w:r>
           </w:p>
         </w:tc>
@@ -8415,6 +7591,243 @@
         <w:rPr>
           <w:lang w:val="es-GT"/>
         </w:rPr>
+        <w:drawing>
+          <wp:inline distT="0" distB="0" distL="0" distR="0" wp14:anchorId="1ACD7AAC" wp14:editId="336DA51F">
+            <wp:extent cx="5943600" cy="2365375"/>
+            <wp:effectExtent l="0" t="0" r="0" b="0"/>
+            <wp:docPr id="3" name="Imagen 3" descr="Interfaz de usuario gráfica, Texto, Aplicación&#10;&#10;Descripción generada automáticamente"/>
+            <wp:cNvGraphicFramePr>
+              <a:graphicFrameLocks xmlns:a="http://schemas.openxmlformats.org/drawingml/2006/main" noChangeAspect="1"/>
+            </wp:cNvGraphicFramePr>
+            <a:graphic xmlns:a="http://schemas.openxmlformats.org/drawingml/2006/main">
+              <a:graphicData uri="http://schemas.openxmlformats.org/drawingml/2006/picture">
+                <pic:pic xmlns:pic="http://schemas.openxmlformats.org/drawingml/2006/picture">
+                  <pic:nvPicPr>
+                    <pic:cNvPr id="3" name="Imagen 3" descr="Interfaz de usuario gráfica, Texto, Aplicación&#10;&#10;Descripción generada automáticamente"/>
+                    <pic:cNvPicPr/>
+                  </pic:nvPicPr>
+                  <pic:blipFill>
+                    <a:blip r:embed="rId24"/>
+                    <a:stretch>
+                      <a:fillRect/>
+                    </a:stretch>
+                  </pic:blipFill>
+                  <pic:spPr>
+                    <a:xfrm>
+                      <a:off x="0" y="0"/>
+                      <a:ext cx="5943600" cy="2365375"/>
+                    </a:xfrm>
+                    <a:prstGeom prst="rect">
+                      <a:avLst/>
+                    </a:prstGeom>
+                  </pic:spPr>
+                </pic:pic>
+              </a:graphicData>
+            </a:graphic>
+          </wp:inline>
+        </w:drawing>
+      </w:r>
+    </w:p>
+    <w:p>
+      <w:pPr>
+        <w:rPr>
+          <w:lang w:val="es-GT"/>
+        </w:rPr>
+      </w:pPr>
+      <w:r>
+        <w:rPr>
+          <w:lang w:val="es-GT"/>
+        </w:rPr>
+        <w:lastRenderedPageBreak/>
+        <w:drawing>
+          <wp:inline distT="0" distB="0" distL="0" distR="0" wp14:anchorId="755FF60E" wp14:editId="50F0DDA4">
+            <wp:extent cx="5943600" cy="2096770"/>
+            <wp:effectExtent l="0" t="0" r="0" b="0"/>
+            <wp:docPr id="20" name="Imagen 20" descr="Interfaz de usuario gráfica, Texto, Aplicación&#10;&#10;Descripción generada automáticamente"/>
+            <wp:cNvGraphicFramePr>
+              <a:graphicFrameLocks xmlns:a="http://schemas.openxmlformats.org/drawingml/2006/main" noChangeAspect="1"/>
+            </wp:cNvGraphicFramePr>
+            <a:graphic xmlns:a="http://schemas.openxmlformats.org/drawingml/2006/main">
+              <a:graphicData uri="http://schemas.openxmlformats.org/drawingml/2006/picture">
+                <pic:pic xmlns:pic="http://schemas.openxmlformats.org/drawingml/2006/picture">
+                  <pic:nvPicPr>
+                    <pic:cNvPr id="20" name="Imagen 20" descr="Interfaz de usuario gráfica, Texto, Aplicación&#10;&#10;Descripción generada automáticamente"/>
+                    <pic:cNvPicPr/>
+                  </pic:nvPicPr>
+                  <pic:blipFill>
+                    <a:blip r:embed="rId25"/>
+                    <a:stretch>
+                      <a:fillRect/>
+                    </a:stretch>
+                  </pic:blipFill>
+                  <pic:spPr>
+                    <a:xfrm>
+                      <a:off x="0" y="0"/>
+                      <a:ext cx="5943600" cy="2096770"/>
+                    </a:xfrm>
+                    <a:prstGeom prst="rect">
+                      <a:avLst/>
+                    </a:prstGeom>
+                  </pic:spPr>
+                </pic:pic>
+              </a:graphicData>
+            </a:graphic>
+          </wp:inline>
+        </w:drawing>
+      </w:r>
+    </w:p>
+    <w:p>
+      <w:pPr>
+        <w:rPr>
+          <w:lang w:val="es-GT"/>
+        </w:rPr>
+      </w:pPr>
+      <w:r>
+        <w:rPr>
+          <w:lang w:val="es-GT"/>
+        </w:rPr>
+        <w:drawing>
+          <wp:inline distT="0" distB="0" distL="0" distR="0" wp14:anchorId="6866D185" wp14:editId="2DFFEEBF">
+            <wp:extent cx="5943600" cy="2184400"/>
+            <wp:effectExtent l="0" t="0" r="0" b="6350"/>
+            <wp:docPr id="21" name="Imagen 21" descr="Interfaz de usuario gráfica, Texto, Tabla&#10;&#10;Descripción generada automáticamente"/>
+            <wp:cNvGraphicFramePr>
+              <a:graphicFrameLocks xmlns:a="http://schemas.openxmlformats.org/drawingml/2006/main" noChangeAspect="1"/>
+            </wp:cNvGraphicFramePr>
+            <a:graphic xmlns:a="http://schemas.openxmlformats.org/drawingml/2006/main">
+              <a:graphicData uri="http://schemas.openxmlformats.org/drawingml/2006/picture">
+                <pic:pic xmlns:pic="http://schemas.openxmlformats.org/drawingml/2006/picture">
+                  <pic:nvPicPr>
+                    <pic:cNvPr id="21" name="Imagen 21" descr="Interfaz de usuario gráfica, Texto, Tabla&#10;&#10;Descripción generada automáticamente"/>
+                    <pic:cNvPicPr/>
+                  </pic:nvPicPr>
+                  <pic:blipFill>
+                    <a:blip r:embed="rId26"/>
+                    <a:stretch>
+                      <a:fillRect/>
+                    </a:stretch>
+                  </pic:blipFill>
+                  <pic:spPr>
+                    <a:xfrm>
+                      <a:off x="0" y="0"/>
+                      <a:ext cx="5943600" cy="2184400"/>
+                    </a:xfrm>
+                    <a:prstGeom prst="rect">
+                      <a:avLst/>
+                    </a:prstGeom>
+                  </pic:spPr>
+                </pic:pic>
+              </a:graphicData>
+            </a:graphic>
+          </wp:inline>
+        </w:drawing>
+      </w:r>
+    </w:p>
+    <w:p>
+      <w:pPr>
+        <w:rPr>
+          <w:lang w:val="es-GT"/>
+        </w:rPr>
+      </w:pPr>
+      <w:r>
+        <w:rPr>
+          <w:lang w:val="es-GT"/>
+        </w:rPr>
+        <w:drawing>
+          <wp:inline distT="0" distB="0" distL="0" distR="0" wp14:anchorId="4441D582" wp14:editId="5FE2153C">
+            <wp:extent cx="5943600" cy="2068195"/>
+            <wp:effectExtent l="0" t="0" r="0" b="8255"/>
+            <wp:docPr id="22" name="Imagen 22" descr="Tabla&#10;&#10;Descripción generada automáticamente"/>
+            <wp:cNvGraphicFramePr>
+              <a:graphicFrameLocks xmlns:a="http://schemas.openxmlformats.org/drawingml/2006/main" noChangeAspect="1"/>
+            </wp:cNvGraphicFramePr>
+            <a:graphic xmlns:a="http://schemas.openxmlformats.org/drawingml/2006/main">
+              <a:graphicData uri="http://schemas.openxmlformats.org/drawingml/2006/picture">
+                <pic:pic xmlns:pic="http://schemas.openxmlformats.org/drawingml/2006/picture">
+                  <pic:nvPicPr>
+                    <pic:cNvPr id="22" name="Imagen 22" descr="Tabla&#10;&#10;Descripción generada automáticamente"/>
+                    <pic:cNvPicPr/>
+                  </pic:nvPicPr>
+                  <pic:blipFill>
+                    <a:blip r:embed="rId27"/>
+                    <a:stretch>
+                      <a:fillRect/>
+                    </a:stretch>
+                  </pic:blipFill>
+                  <pic:spPr>
+                    <a:xfrm>
+                      <a:off x="0" y="0"/>
+                      <a:ext cx="5943600" cy="2068195"/>
+                    </a:xfrm>
+                    <a:prstGeom prst="rect">
+                      <a:avLst/>
+                    </a:prstGeom>
+                  </pic:spPr>
+                </pic:pic>
+              </a:graphicData>
+            </a:graphic>
+          </wp:inline>
+        </w:drawing>
+      </w:r>
+    </w:p>
+    <w:p>
+      <w:pPr>
+        <w:rPr>
+          <w:lang w:val="es-GT"/>
+        </w:rPr>
+      </w:pPr>
+      <w:r>
+        <w:rPr>
+          <w:lang w:val="es-GT"/>
+        </w:rPr>
+        <w:lastRenderedPageBreak/>
+        <w:drawing>
+          <wp:inline distT="0" distB="0" distL="0" distR="0" wp14:anchorId="29424D78" wp14:editId="268E7E63">
+            <wp:extent cx="5943600" cy="2123440"/>
+            <wp:effectExtent l="0" t="0" r="0" b="0"/>
+            <wp:docPr id="23" name="Imagen 23" descr="Interfaz de usuario gráfica, Texto, Aplicación&#10;&#10;Descripción generada automáticamente"/>
+            <wp:cNvGraphicFramePr>
+              <a:graphicFrameLocks xmlns:a="http://schemas.openxmlformats.org/drawingml/2006/main" noChangeAspect="1"/>
+            </wp:cNvGraphicFramePr>
+            <a:graphic xmlns:a="http://schemas.openxmlformats.org/drawingml/2006/main">
+              <a:graphicData uri="http://schemas.openxmlformats.org/drawingml/2006/picture">
+                <pic:pic xmlns:pic="http://schemas.openxmlformats.org/drawingml/2006/picture">
+                  <pic:nvPicPr>
+                    <pic:cNvPr id="23" name="Imagen 23" descr="Interfaz de usuario gráfica, Texto, Aplicación&#10;&#10;Descripción generada automáticamente"/>
+                    <pic:cNvPicPr/>
+                  </pic:nvPicPr>
+                  <pic:blipFill>
+                    <a:blip r:embed="rId28"/>
+                    <a:stretch>
+                      <a:fillRect/>
+                    </a:stretch>
+                  </pic:blipFill>
+                  <pic:spPr>
+                    <a:xfrm>
+                      <a:off x="0" y="0"/>
+                      <a:ext cx="5943600" cy="2123440"/>
+                    </a:xfrm>
+                    <a:prstGeom prst="rect">
+                      <a:avLst/>
+                    </a:prstGeom>
+                  </pic:spPr>
+                </pic:pic>
+              </a:graphicData>
+            </a:graphic>
+          </wp:inline>
+        </w:drawing>
+      </w:r>
+    </w:p>
+    <w:p>
+      <w:pPr>
+        <w:rPr>
+          <w:lang w:val="es-GT"/>
+        </w:rPr>
+      </w:pPr>
+      <w:r>
+        <w:rPr>
+          <w:lang w:val="es-GT"/>
+        </w:rPr>
         <w:t>Enrutamiento dinámico</w:t>
       </w:r>
     </w:p>
@@ -8574,6 +7987,250 @@
         <w:rPr>
           <w:lang w:val="es-GT"/>
         </w:rPr>
+        <w:drawing>
+          <wp:inline distT="0" distB="0" distL="0" distR="0" wp14:anchorId="2EA378B8" wp14:editId="6DDD29BA">
+            <wp:extent cx="5943600" cy="3789680"/>
+            <wp:effectExtent l="0" t="0" r="0" b="1270"/>
+            <wp:docPr id="24" name="Imagen 24" descr="Texto&#10;&#10;Descripción generada automáticamente"/>
+            <wp:cNvGraphicFramePr>
+              <a:graphicFrameLocks xmlns:a="http://schemas.openxmlformats.org/drawingml/2006/main" noChangeAspect="1"/>
+            </wp:cNvGraphicFramePr>
+            <a:graphic xmlns:a="http://schemas.openxmlformats.org/drawingml/2006/main">
+              <a:graphicData uri="http://schemas.openxmlformats.org/drawingml/2006/picture">
+                <pic:pic xmlns:pic="http://schemas.openxmlformats.org/drawingml/2006/picture">
+                  <pic:nvPicPr>
+                    <pic:cNvPr id="24" name="Imagen 24" descr="Texto&#10;&#10;Descripción generada automáticamente"/>
+                    <pic:cNvPicPr/>
+                  </pic:nvPicPr>
+                  <pic:blipFill>
+                    <a:blip r:embed="rId29"/>
+                    <a:stretch>
+                      <a:fillRect/>
+                    </a:stretch>
+                  </pic:blipFill>
+                  <pic:spPr>
+                    <a:xfrm>
+                      <a:off x="0" y="0"/>
+                      <a:ext cx="5943600" cy="3789680"/>
+                    </a:xfrm>
+                    <a:prstGeom prst="rect">
+                      <a:avLst/>
+                    </a:prstGeom>
+                  </pic:spPr>
+                </pic:pic>
+              </a:graphicData>
+            </a:graphic>
+          </wp:inline>
+        </w:drawing>
+      </w:r>
+    </w:p>
+    <w:p>
+      <w:pPr>
+        <w:rPr>
+          <w:lang w:val="es-GT"/>
+        </w:rPr>
+      </w:pPr>
+      <w:r>
+        <w:rPr>
+          <w:lang w:val="es-GT"/>
+        </w:rPr>
+        <w:lastRenderedPageBreak/>
+        <w:drawing>
+          <wp:inline distT="0" distB="0" distL="0" distR="0" wp14:anchorId="7EB1B0D6" wp14:editId="43C9C12B">
+            <wp:extent cx="5943600" cy="1935480"/>
+            <wp:effectExtent l="0" t="0" r="0" b="7620"/>
+            <wp:docPr id="25" name="Imagen 25" descr="Interfaz de usuario gráfica, Texto, Aplicación, Correo electrónico&#10;&#10;Descripción generada automáticamente"/>
+            <wp:cNvGraphicFramePr>
+              <a:graphicFrameLocks xmlns:a="http://schemas.openxmlformats.org/drawingml/2006/main" noChangeAspect="1"/>
+            </wp:cNvGraphicFramePr>
+            <a:graphic xmlns:a="http://schemas.openxmlformats.org/drawingml/2006/main">
+              <a:graphicData uri="http://schemas.openxmlformats.org/drawingml/2006/picture">
+                <pic:pic xmlns:pic="http://schemas.openxmlformats.org/drawingml/2006/picture">
+                  <pic:nvPicPr>
+                    <pic:cNvPr id="25" name="Imagen 25" descr="Interfaz de usuario gráfica, Texto, Aplicación, Correo electrónico&#10;&#10;Descripción generada automáticamente"/>
+                    <pic:cNvPicPr/>
+                  </pic:nvPicPr>
+                  <pic:blipFill>
+                    <a:blip r:embed="rId30"/>
+                    <a:stretch>
+                      <a:fillRect/>
+                    </a:stretch>
+                  </pic:blipFill>
+                  <pic:spPr>
+                    <a:xfrm>
+                      <a:off x="0" y="0"/>
+                      <a:ext cx="5943600" cy="1935480"/>
+                    </a:xfrm>
+                    <a:prstGeom prst="rect">
+                      <a:avLst/>
+                    </a:prstGeom>
+                  </pic:spPr>
+                </pic:pic>
+              </a:graphicData>
+            </a:graphic>
+          </wp:inline>
+        </w:drawing>
+      </w:r>
+    </w:p>
+    <w:p>
+      <w:pPr>
+        <w:rPr>
+          <w:lang w:val="es-GT"/>
+        </w:rPr>
+      </w:pPr>
+      <w:r>
+        <w:rPr>
+          <w:lang w:val="es-GT"/>
+        </w:rPr>
+        <w:drawing>
+          <wp:inline distT="0" distB="0" distL="0" distR="0" wp14:anchorId="4EDBC992" wp14:editId="13B98BEB">
+            <wp:extent cx="5943600" cy="1680845"/>
+            <wp:effectExtent l="0" t="0" r="0" b="0"/>
+            <wp:docPr id="26" name="Imagen 26" descr="Interfaz de usuario gráfica, Texto, Aplicación, Correo electrónico&#10;&#10;Descripción generada automáticamente"/>
+            <wp:cNvGraphicFramePr>
+              <a:graphicFrameLocks xmlns:a="http://schemas.openxmlformats.org/drawingml/2006/main" noChangeAspect="1"/>
+            </wp:cNvGraphicFramePr>
+            <a:graphic xmlns:a="http://schemas.openxmlformats.org/drawingml/2006/main">
+              <a:graphicData uri="http://schemas.openxmlformats.org/drawingml/2006/picture">
+                <pic:pic xmlns:pic="http://schemas.openxmlformats.org/drawingml/2006/picture">
+                  <pic:nvPicPr>
+                    <pic:cNvPr id="26" name="Imagen 26" descr="Interfaz de usuario gráfica, Texto, Aplicación, Correo electrónico&#10;&#10;Descripción generada automáticamente"/>
+                    <pic:cNvPicPr/>
+                  </pic:nvPicPr>
+                  <pic:blipFill>
+                    <a:blip r:embed="rId31"/>
+                    <a:stretch>
+                      <a:fillRect/>
+                    </a:stretch>
+                  </pic:blipFill>
+                  <pic:spPr>
+                    <a:xfrm>
+                      <a:off x="0" y="0"/>
+                      <a:ext cx="5943600" cy="1680845"/>
+                    </a:xfrm>
+                    <a:prstGeom prst="rect">
+                      <a:avLst/>
+                    </a:prstGeom>
+                  </pic:spPr>
+                </pic:pic>
+              </a:graphicData>
+            </a:graphic>
+          </wp:inline>
+        </w:drawing>
+      </w:r>
+    </w:p>
+    <w:p>
+      <w:pPr>
+        <w:rPr>
+          <w:lang w:val="es-GT"/>
+        </w:rPr>
+      </w:pPr>
+      <w:r>
+        <w:rPr>
+          <w:lang w:val="es-GT"/>
+        </w:rPr>
+        <w:drawing>
+          <wp:inline distT="0" distB="0" distL="0" distR="0" wp14:anchorId="0849A50F" wp14:editId="16531A75">
+            <wp:extent cx="5943600" cy="1882140"/>
+            <wp:effectExtent l="0" t="0" r="0" b="3810"/>
+            <wp:docPr id="27" name="Imagen 27" descr="Interfaz de usuario gráfica, Texto, Aplicación, Correo electrónico&#10;&#10;Descripción generada automáticamente"/>
+            <wp:cNvGraphicFramePr>
+              <a:graphicFrameLocks xmlns:a="http://schemas.openxmlformats.org/drawingml/2006/main" noChangeAspect="1"/>
+            </wp:cNvGraphicFramePr>
+            <a:graphic xmlns:a="http://schemas.openxmlformats.org/drawingml/2006/main">
+              <a:graphicData uri="http://schemas.openxmlformats.org/drawingml/2006/picture">
+                <pic:pic xmlns:pic="http://schemas.openxmlformats.org/drawingml/2006/picture">
+                  <pic:nvPicPr>
+                    <pic:cNvPr id="27" name="Imagen 27" descr="Interfaz de usuario gráfica, Texto, Aplicación, Correo electrónico&#10;&#10;Descripción generada automáticamente"/>
+                    <pic:cNvPicPr/>
+                  </pic:nvPicPr>
+                  <pic:blipFill>
+                    <a:blip r:embed="rId32"/>
+                    <a:stretch>
+                      <a:fillRect/>
+                    </a:stretch>
+                  </pic:blipFill>
+                  <pic:spPr>
+                    <a:xfrm>
+                      <a:off x="0" y="0"/>
+                      <a:ext cx="5943600" cy="1882140"/>
+                    </a:xfrm>
+                    <a:prstGeom prst="rect">
+                      <a:avLst/>
+                    </a:prstGeom>
+                  </pic:spPr>
+                </pic:pic>
+              </a:graphicData>
+            </a:graphic>
+          </wp:inline>
+        </w:drawing>
+      </w:r>
+    </w:p>
+    <w:p>
+      <w:pPr>
+        <w:rPr>
+          <w:lang w:val="es-GT"/>
+        </w:rPr>
+      </w:pPr>
+      <w:r>
+        <w:rPr>
+          <w:lang w:val="es-GT"/>
+        </w:rPr>
+        <w:drawing>
+          <wp:inline distT="0" distB="0" distL="0" distR="0" wp14:anchorId="0C515FFD" wp14:editId="4A6CAB02">
+            <wp:extent cx="5943600" cy="1836420"/>
+            <wp:effectExtent l="0" t="0" r="0" b="0"/>
+            <wp:docPr id="28" name="Imagen 28" descr="Interfaz de usuario gráfica, Texto, Aplicación, Correo electrónico&#10;&#10;Descripción generada automáticamente"/>
+            <wp:cNvGraphicFramePr>
+              <a:graphicFrameLocks xmlns:a="http://schemas.openxmlformats.org/drawingml/2006/main" noChangeAspect="1"/>
+            </wp:cNvGraphicFramePr>
+            <a:graphic xmlns:a="http://schemas.openxmlformats.org/drawingml/2006/main">
+              <a:graphicData uri="http://schemas.openxmlformats.org/drawingml/2006/picture">
+                <pic:pic xmlns:pic="http://schemas.openxmlformats.org/drawingml/2006/picture">
+                  <pic:nvPicPr>
+                    <pic:cNvPr id="28" name="Imagen 28" descr="Interfaz de usuario gráfica, Texto, Aplicación, Correo electrónico&#10;&#10;Descripción generada automáticamente"/>
+                    <pic:cNvPicPr/>
+                  </pic:nvPicPr>
+                  <pic:blipFill>
+                    <a:blip r:embed="rId33"/>
+                    <a:stretch>
+                      <a:fillRect/>
+                    </a:stretch>
+                  </pic:blipFill>
+                  <pic:spPr>
+                    <a:xfrm>
+                      <a:off x="0" y="0"/>
+                      <a:ext cx="5943600" cy="1836420"/>
+                    </a:xfrm>
+                    <a:prstGeom prst="rect">
+                      <a:avLst/>
+                    </a:prstGeom>
+                  </pic:spPr>
+                </pic:pic>
+              </a:graphicData>
+            </a:graphic>
+          </wp:inline>
+        </w:drawing>
+      </w:r>
+    </w:p>
+    <w:p>
+      <w:pPr>
+        <w:rPr>
+          <w:lang w:val="es-GT"/>
+        </w:rPr>
+      </w:pPr>
+    </w:p>
+    <w:p>
+      <w:pPr>
+        <w:rPr>
+          <w:lang w:val="es-GT"/>
+        </w:rPr>
+      </w:pPr>
+      <w:r>
+        <w:rPr>
+          <w:lang w:val="es-GT"/>
+        </w:rPr>
+        <w:lastRenderedPageBreak/>
         <w:t xml:space="preserve">Redistribución de tráfico </w:t>
       </w:r>
     </w:p>
@@ -8729,6 +8386,46 @@
           <w:lang w:val="es-GT"/>
         </w:rPr>
       </w:pPr>
+      <w:r>
+        <w:rPr>
+          <w:lang w:val="es-GT"/>
+        </w:rPr>
+        <w:drawing>
+          <wp:inline distT="0" distB="0" distL="0" distR="0" wp14:anchorId="2B15F703" wp14:editId="6F76F868">
+            <wp:extent cx="5943600" cy="5840730"/>
+            <wp:effectExtent l="0" t="0" r="0" b="7620"/>
+            <wp:docPr id="29" name="Imagen 29" descr="Interfaz de usuario gráfica, Texto, Aplicación&#10;&#10;Descripción generada automáticamente"/>
+            <wp:cNvGraphicFramePr>
+              <a:graphicFrameLocks xmlns:a="http://schemas.openxmlformats.org/drawingml/2006/main" noChangeAspect="1"/>
+            </wp:cNvGraphicFramePr>
+            <a:graphic xmlns:a="http://schemas.openxmlformats.org/drawingml/2006/main">
+              <a:graphicData uri="http://schemas.openxmlformats.org/drawingml/2006/picture">
+                <pic:pic xmlns:pic="http://schemas.openxmlformats.org/drawingml/2006/picture">
+                  <pic:nvPicPr>
+                    <pic:cNvPr id="29" name="Imagen 29" descr="Interfaz de usuario gráfica, Texto, Aplicación&#10;&#10;Descripción generada automáticamente"/>
+                    <pic:cNvPicPr/>
+                  </pic:nvPicPr>
+                  <pic:blipFill>
+                    <a:blip r:embed="rId34"/>
+                    <a:stretch>
+                      <a:fillRect/>
+                    </a:stretch>
+                  </pic:blipFill>
+                  <pic:spPr>
+                    <a:xfrm>
+                      <a:off x="0" y="0"/>
+                      <a:ext cx="5943600" cy="5840730"/>
+                    </a:xfrm>
+                    <a:prstGeom prst="rect">
+                      <a:avLst/>
+                    </a:prstGeom>
+                  </pic:spPr>
+                </pic:pic>
+              </a:graphicData>
+            </a:graphic>
+          </wp:inline>
+        </w:drawing>
+      </w:r>
     </w:p>
     <w:p>
       <w:pPr>
@@ -8764,19 +8461,12 @@
           <w:lang w:val="es-GT"/>
         </w:rPr>
       </w:pPr>
-      <w:proofErr w:type="spellStart"/>
       <w:r>
         <w:rPr>
           <w:lang w:val="es-GT"/>
         </w:rPr>
-        <w:t>Configuracion</w:t>
-      </w:r>
-      <w:proofErr w:type="spellEnd"/>
-      <w:r>
-        <w:rPr>
-          <w:lang w:val="es-GT"/>
-        </w:rPr>
-        <w:t xml:space="preserve"> de ISP TELEFÓNICA</w:t>
+        <w:lastRenderedPageBreak/>
+        <w:t>Configuracion de ISP TELEFÓNICA</w:t>
       </w:r>
     </w:p>
     <w:tbl>
@@ -8825,7 +8515,6 @@
                 <w:i/>
                 <w:lang w:val="es-GT"/>
               </w:rPr>
-              <w:lastRenderedPageBreak/>
               <w:t xml:space="preserve">Topología </w:t>
             </w:r>
             <w:r>
@@ -8998,21 +8687,12 @@
                 <w:lang w:val="es-GT"/>
               </w:rPr>
             </w:pPr>
-            <w:proofErr w:type="spellStart"/>
-            <w:r>
-              <w:rPr>
-                <w:b/>
-                <w:lang w:val="es-GT"/>
-              </w:rPr>
-              <w:t>Submáscara</w:t>
-            </w:r>
-            <w:proofErr w:type="spellEnd"/>
-            <w:r>
-              <w:rPr>
-                <w:b/>
-                <w:lang w:val="es-GT"/>
-              </w:rPr>
-              <w:t xml:space="preserve"> de red</w:t>
+            <w:r>
+              <w:rPr>
+                <w:b/>
+                <w:lang w:val="es-GT"/>
+              </w:rPr>
+              <w:t>Submáscara de red</w:t>
             </w:r>
             <w:r>
               <w:rPr>
@@ -9029,7 +8709,6 @@
                 <w:lang w:val="es-GT"/>
               </w:rPr>
             </w:pPr>
-            <w:proofErr w:type="spellStart"/>
             <w:r>
               <w:rPr>
                 <w:b/>
@@ -9037,7 +8716,6 @@
               </w:rPr>
               <w:t>Wildcard</w:t>
             </w:r>
-            <w:proofErr w:type="spellEnd"/>
           </w:p>
         </w:tc>
         <w:tc>
@@ -9873,6 +9551,7 @@
                 <w:b/>
                 <w:lang w:val="es-GT"/>
               </w:rPr>
+              <w:lastRenderedPageBreak/>
               <w:t>Equipo</w:t>
             </w:r>
           </w:p>
@@ -10453,7 +10132,7 @@
                           </pic:cNvPicPr>
                         </pic:nvPicPr>
                         <pic:blipFill>
-                          <a:blip r:embed="rId21" cstate="print">
+                          <a:blip r:embed="rId35" cstate="print">
                             <a:extLst>
                               <a:ext uri="{28A0092B-C50C-407E-A947-70E740481C1C}">
                                 <a14:useLocalDpi xmlns:a14="http://schemas.microsoft.com/office/drawing/2010/main" val="0"/>
@@ -10575,23 +10254,7 @@
                 <w:i/>
                 <w:lang w:val="es-GT"/>
               </w:rPr>
-              <w:t xml:space="preserve">Implementación de la topología de red Hub and </w:t>
-            </w:r>
-            <w:proofErr w:type="spellStart"/>
-            <w:r>
-              <w:rPr>
-                <w:i/>
-                <w:lang w:val="es-GT"/>
-              </w:rPr>
-              <w:t>Spoke</w:t>
-            </w:r>
-            <w:proofErr w:type="spellEnd"/>
-            <w:r>
-              <w:rPr>
-                <w:i/>
-                <w:lang w:val="es-GT"/>
-              </w:rPr>
-              <w:t xml:space="preserve"> en Microsoft Azure</w:t>
+              <w:t>Implementación de la topología de red Hub and Spoke en Microsoft Azure</w:t>
             </w:r>
           </w:p>
         </w:tc>
@@ -10799,7 +10462,7 @@
                 <w:lang w:val="es-GT"/>
               </w:rPr>
             </w:pPr>
-            <w:hyperlink r:id="rId22" w:history="1">
+            <w:hyperlink r:id="rId36" w:history="1">
               <w:r>
                 <w:rPr>
                   <w:rStyle w:val="Hipervnculo"/>
@@ -10882,7 +10545,7 @@
                           </pic:cNvPicPr>
                         </pic:nvPicPr>
                         <pic:blipFill>
-                          <a:blip r:embed="rId23" cstate="print">
+                          <a:blip r:embed="rId37" cstate="print">
                             <a:extLst>
                               <a:ext uri="{28A0092B-C50C-407E-A947-70E740481C1C}">
                                 <a14:useLocalDpi xmlns:a14="http://schemas.microsoft.com/office/drawing/2010/main" val="0"/>
@@ -11004,17 +10667,8 @@
                 <w:i/>
                 <w:lang w:val="es-GT"/>
               </w:rPr>
-              <w:t xml:space="preserve">Máscara </w:t>
-            </w:r>
-            <w:proofErr w:type="spellStart"/>
-            <w:r>
-              <w:rPr>
-                <w:i/>
-                <w:lang w:val="es-GT"/>
-              </w:rPr>
-              <w:t>wildcard</w:t>
-            </w:r>
-            <w:proofErr w:type="spellEnd"/>
+              <w:t>Máscara wildcard</w:t>
+            </w:r>
           </w:p>
         </w:tc>
       </w:tr>
@@ -11228,7 +10882,7 @@
                 <w:lang w:val="es-GT"/>
               </w:rPr>
             </w:pPr>
-            <w:hyperlink r:id="rId24" w:history="1">
+            <w:hyperlink r:id="rId38" w:history="1">
               <w:r>
                 <w:rPr>
                   <w:rStyle w:val="Hipervnculo"/>
@@ -11311,7 +10965,7 @@
                           </pic:cNvPicPr>
                         </pic:nvPicPr>
                         <pic:blipFill>
-                          <a:blip r:embed="rId25">
+                          <a:blip r:embed="rId39">
                             <a:extLst>
                               <a:ext uri="{28A0092B-C50C-407E-A947-70E740481C1C}">
                                 <a14:useLocalDpi xmlns:a14="http://schemas.microsoft.com/office/drawing/2010/main" val="0"/>
@@ -11698,21 +11352,7 @@
               <w:rPr>
                 <w:lang w:val="es-GT"/>
               </w:rPr>
-              <w:t xml:space="preserve">Helmut </w:t>
-            </w:r>
-            <w:proofErr w:type="spellStart"/>
-            <w:r>
-              <w:rPr>
-                <w:lang w:val="es-GT"/>
-              </w:rPr>
-              <w:t>Sy</w:t>
-            </w:r>
-            <w:proofErr w:type="spellEnd"/>
-            <w:r>
-              <w:rPr>
-                <w:lang w:val="es-GT"/>
-              </w:rPr>
-              <w:t xml:space="preserve"> Corvo</w:t>
+              <w:t>Helmut Sy Corvo</w:t>
             </w:r>
           </w:p>
         </w:tc>
@@ -11870,7 +11510,7 @@
                 <w:lang w:val="es-GT"/>
               </w:rPr>
             </w:pPr>
-            <w:hyperlink r:id="rId26" w:history="1">
+            <w:hyperlink r:id="rId40" w:history="1">
               <w:r>
                 <w:rPr>
                   <w:rStyle w:val="Hipervnculo"/>
@@ -11953,7 +11593,7 @@
                           </pic:cNvPicPr>
                         </pic:nvPicPr>
                         <pic:blipFill>
-                          <a:blip r:embed="rId23" cstate="print">
+                          <a:blip r:embed="rId37" cstate="print">
                             <a:extLst>
                               <a:ext uri="{28A0092B-C50C-407E-A947-70E740481C1C}">
                                 <a14:useLocalDpi xmlns:a14="http://schemas.microsoft.com/office/drawing/2010/main" val="0"/>
@@ -12985,6 +12625,7 @@
     <w:lsdException w:name="HTML Sample" w:semiHidden="1" w:unhideWhenUsed="1"/>
     <w:lsdException w:name="HTML Typewriter" w:semiHidden="1" w:unhideWhenUsed="1"/>
     <w:lsdException w:name="HTML Variable" w:semiHidden="1" w:unhideWhenUsed="1"/>
+    <w:lsdException w:name="Normal Table" w:semiHidden="1" w:unhideWhenUsed="1"/>
     <w:lsdException w:name="annotation subject" w:semiHidden="1" w:unhideWhenUsed="1"/>
     <w:lsdException w:name="No List" w:semiHidden="1" w:unhideWhenUsed="1"/>
     <w:lsdException w:name="Outline List 1" w:semiHidden="1" w:unhideWhenUsed="1"/>
@@ -13027,8 +12668,11 @@
     <w:lsdException w:name="Table Contemporary" w:semiHidden="1" w:unhideWhenUsed="1"/>
     <w:lsdException w:name="Table Elegant" w:semiHidden="1" w:unhideWhenUsed="1"/>
     <w:lsdException w:name="Table Professional" w:semiHidden="1" w:unhideWhenUsed="1"/>
+    <w:lsdException w:name="Table Subtle 1" w:semiHidden="1" w:unhideWhenUsed="1"/>
     <w:lsdException w:name="Table Subtle 2" w:semiHidden="1" w:unhideWhenUsed="1"/>
     <w:lsdException w:name="Table Web 1" w:semiHidden="1" w:unhideWhenUsed="1"/>
+    <w:lsdException w:name="Table Web 2" w:semiHidden="1" w:unhideWhenUsed="1"/>
+    <w:lsdException w:name="Table Web 3" w:semiHidden="1" w:unhideWhenUsed="1"/>
     <w:lsdException w:name="Balloon Text" w:semiHidden="1" w:unhideWhenUsed="1"/>
     <w:lsdException w:name="Table Grid" w:uiPriority="39"/>
     <w:lsdException w:name="Table Theme" w:semiHidden="1" w:unhideWhenUsed="1"/>

</xml_diff>